<commit_message>
#78 Commit para entrega final de la Documentacion
</commit_message>
<xml_diff>
--- a/Source/Plan_De_Proyecto/Diccionario_EDT.CIT@MEDICA.24-10-2022.v1.0.docx
+++ b/Source/Plan_De_Proyecto/Diccionario_EDT.CIT@MEDICA.24-10-2022.v1.0.docx
@@ -14,17 +14,6 @@
           <w:lang w:eastAsia="es-VE"/>
         </w:rPr>
       </w:pPr>
-      <w:r>
-        <w:rPr>
-          <w:rFonts w:eastAsia="Times New Roman" w:cs="Arial"/>
-          <w:b/>
-          <w:color w:val="000000"/>
-          <w:sz w:val="36"/>
-          <w:szCs w:val="36"/>
-          <w:lang w:eastAsia="es-VE"/>
-        </w:rPr>
-        <w:t>1</w:t>
-      </w:r>
       <w:r>
         <w:rPr>
           <w:noProof/>
@@ -115,9 +104,13 @@
           <w:szCs w:val="48"/>
           <w:lang w:eastAsia="es-VE"/>
         </w:rPr>
-        <w:t>Acta de c</w:t>
-      </w:r>
-      <w:r>
+        <w:t xml:space="preserve">Diccionario </w:t>
+      </w:r>
+    </w:p>
+    <w:p>
+      <w:pPr>
+        <w:spacing w:after="0" w:line="240" w:lineRule="auto"/>
+        <w:jc w:val="right"/>
         <w:rPr>
           <w:rFonts w:eastAsia="Times New Roman" w:cs="Arial"/>
           <w:b/>
@@ -126,13 +119,8 @@
           <w:szCs w:val="48"/>
           <w:lang w:eastAsia="es-VE"/>
         </w:rPr>
-        <w:t xml:space="preserve">onstitución </w:t>
-      </w:r>
-    </w:p>
-    <w:p>
-      <w:pPr>
-        <w:spacing w:after="0" w:line="240" w:lineRule="auto"/>
-        <w:jc w:val="right"/>
+      </w:pPr>
+      <w:r>
         <w:rPr>
           <w:rFonts w:eastAsia="Times New Roman" w:cs="Arial"/>
           <w:b/>
@@ -141,28 +129,7 @@
           <w:szCs w:val="48"/>
           <w:lang w:eastAsia="es-VE"/>
         </w:rPr>
-      </w:pPr>
-      <w:r>
-        <w:rPr>
-          <w:rFonts w:eastAsia="Times New Roman" w:cs="Arial"/>
-          <w:b/>
-          <w:color w:val="000000"/>
-          <w:sz w:val="48"/>
-          <w:szCs w:val="48"/>
-          <w:lang w:eastAsia="es-VE"/>
-        </w:rPr>
-        <w:t>del p</w:t>
-      </w:r>
-      <w:r>
-        <w:rPr>
-          <w:rFonts w:eastAsia="Times New Roman" w:cs="Arial"/>
-          <w:b/>
-          <w:color w:val="000000"/>
-          <w:sz w:val="48"/>
-          <w:szCs w:val="48"/>
-          <w:lang w:eastAsia="es-VE"/>
-        </w:rPr>
-        <w:t>royecto</w:t>
+        <w:t>de la EDT</w:t>
       </w:r>
     </w:p>
     <w:p>
@@ -344,6 +311,7 @@
           <w:szCs w:val="32"/>
           <w:lang w:eastAsia="es-VE"/>
         </w:rPr>
+        <w:lastRenderedPageBreak/>
         <w:t>Tabla de contenido</w:t>
       </w:r>
     </w:p>
@@ -361,7 +329,7 @@
     </w:p>
     <w:p>
       <w:pPr>
-        <w:pStyle w:val="TDC1"/>
+        <w:pStyle w:val="TOC1"/>
         <w:tabs>
           <w:tab w:val="right" w:leader="dot" w:pos="8828"/>
         </w:tabs>
@@ -452,7 +420,7 @@
     </w:p>
     <w:p>
       <w:pPr>
-        <w:pStyle w:val="TDC1"/>
+        <w:pStyle w:val="TOC1"/>
         <w:tabs>
           <w:tab w:val="right" w:leader="dot" w:pos="8828"/>
         </w:tabs>
@@ -513,7 +481,7 @@
     </w:p>
     <w:p>
       <w:pPr>
-        <w:pStyle w:val="TDC1"/>
+        <w:pStyle w:val="TOC1"/>
         <w:tabs>
           <w:tab w:val="right" w:leader="dot" w:pos="8828"/>
         </w:tabs>
@@ -574,7 +542,7 @@
     </w:p>
     <w:p>
       <w:pPr>
-        <w:pStyle w:val="Ttulo1"/>
+        <w:pStyle w:val="Heading1"/>
         <w:rPr>
           <w:rFonts w:cs="Arial"/>
           <w:szCs w:val="24"/>
@@ -790,14 +758,14 @@
           </w:tcPr>
           <w:p>
             <w:pPr>
-              <w:pStyle w:val="Sinespaciado"/>
-              <w:rPr>
-                <w:rStyle w:val="nfasissutil"/>
-              </w:rPr>
-            </w:pPr>
-            <w:r>
-              <w:rPr>
-                <w:rStyle w:val="nfasissutil"/>
+              <w:pStyle w:val="NoSpacing"/>
+              <w:rPr>
+                <w:rStyle w:val="SubtleEmphasis"/>
+              </w:rPr>
+            </w:pPr>
+            <w:r>
+              <w:rPr>
+                <w:rStyle w:val="SubtleEmphasis"/>
               </w:rPr>
               <w:t>Versión inicial del documento</w:t>
             </w:r>
@@ -876,11 +844,11 @@
           </w:tcPr>
           <w:p>
             <w:pPr>
-              <w:pStyle w:val="Sinespaciado"/>
-            </w:pPr>
-            <w:r>
-              <w:rPr>
-                <w:rStyle w:val="nfasissutil"/>
+              <w:pStyle w:val="NoSpacing"/>
+            </w:pPr>
+            <w:r>
+              <w:rPr>
+                <w:rStyle w:val="SubtleEmphasis"/>
               </w:rPr>
               <w:t>Cambiado el versionado del documento.</w:t>
             </w:r>
@@ -941,14 +909,14 @@
           </w:tcPr>
           <w:p>
             <w:pPr>
-              <w:pStyle w:val="Sinespaciado"/>
-              <w:rPr>
-                <w:rStyle w:val="nfasissutil"/>
-              </w:rPr>
-            </w:pPr>
-            <w:r>
-              <w:rPr>
-                <w:rStyle w:val="nfasissutil"/>
+              <w:pStyle w:val="NoSpacing"/>
+              <w:rPr>
+                <w:rStyle w:val="SubtleEmphasis"/>
+              </w:rPr>
+            </w:pPr>
+            <w:r>
+              <w:rPr>
+                <w:rStyle w:val="SubtleEmphasis"/>
               </w:rPr>
               <w:t>Cambio total del documento</w:t>
             </w:r>
@@ -1006,14 +974,14 @@
           </w:tcPr>
           <w:p>
             <w:pPr>
-              <w:pStyle w:val="Sinespaciado"/>
-              <w:rPr>
-                <w:rStyle w:val="nfasissutil"/>
-              </w:rPr>
-            </w:pPr>
-            <w:r>
-              <w:rPr>
-                <w:rStyle w:val="nfasissutil"/>
+              <w:pStyle w:val="NoSpacing"/>
+              <w:rPr>
+                <w:rStyle w:val="SubtleEmphasis"/>
+              </w:rPr>
+            </w:pPr>
+            <w:r>
+              <w:rPr>
+                <w:rStyle w:val="SubtleEmphasis"/>
               </w:rPr>
               <w:t>Actualización de la EDT y sus actividades</w:t>
             </w:r>
@@ -1071,14 +1039,14 @@
           </w:tcPr>
           <w:p>
             <w:pPr>
-              <w:pStyle w:val="Sinespaciado"/>
-              <w:rPr>
-                <w:rStyle w:val="nfasissutil"/>
-              </w:rPr>
-            </w:pPr>
-            <w:r>
-              <w:rPr>
-                <w:rStyle w:val="nfasissutil"/>
+              <w:pStyle w:val="NoSpacing"/>
+              <w:rPr>
+                <w:rStyle w:val="SubtleEmphasis"/>
+              </w:rPr>
+            </w:pPr>
+            <w:r>
+              <w:rPr>
+                <w:rStyle w:val="SubtleEmphasis"/>
               </w:rPr>
               <w:t>Aprobación del documento</w:t>
             </w:r>
@@ -1099,7 +1067,7 @@
     </w:tbl>
     <w:p>
       <w:pPr>
-        <w:pStyle w:val="Ttulo1"/>
+        <w:pStyle w:val="Heading1"/>
       </w:pPr>
     </w:p>
     <w:p>
@@ -1122,7 +1090,7 @@
     </w:p>
     <w:p>
       <w:pPr>
-        <w:pStyle w:val="Ttulo1"/>
+        <w:pStyle w:val="Heading1"/>
       </w:pPr>
       <w:bookmarkStart w:id="1" w:name="_Toc115888244"/>
       <w:r>
@@ -1133,7 +1101,7 @@
     </w:p>
     <w:p>
       <w:pPr>
-        <w:pStyle w:val="Prrafodelista"/>
+        <w:pStyle w:val="ListParagraph"/>
         <w:numPr>
           <w:ilvl w:val="0"/>
           <w:numId w:val="1"/>
@@ -1155,7 +1123,7 @@
     </w:p>
     <w:p>
       <w:pPr>
-        <w:pStyle w:val="Prrafodelista"/>
+        <w:pStyle w:val="ListParagraph"/>
         <w:numPr>
           <w:ilvl w:val="1"/>
           <w:numId w:val="1"/>
@@ -1184,7 +1152,7 @@
     </w:p>
     <w:p>
       <w:pPr>
-        <w:pStyle w:val="Prrafodelista"/>
+        <w:pStyle w:val="ListParagraph"/>
         <w:numPr>
           <w:ilvl w:val="2"/>
           <w:numId w:val="1"/>
@@ -1209,7 +1177,7 @@
     </w:p>
     <w:p>
       <w:pPr>
-        <w:pStyle w:val="Prrafodelista"/>
+        <w:pStyle w:val="ListParagraph"/>
         <w:numPr>
           <w:ilvl w:val="2"/>
           <w:numId w:val="1"/>
@@ -1234,7 +1202,7 @@
     </w:p>
     <w:p>
       <w:pPr>
-        <w:pStyle w:val="Prrafodelista"/>
+        <w:pStyle w:val="ListParagraph"/>
         <w:numPr>
           <w:ilvl w:val="2"/>
           <w:numId w:val="1"/>
@@ -1259,7 +1227,7 @@
     </w:p>
     <w:p>
       <w:pPr>
-        <w:pStyle w:val="Prrafodelista"/>
+        <w:pStyle w:val="ListParagraph"/>
         <w:numPr>
           <w:ilvl w:val="0"/>
           <w:numId w:val="1"/>
@@ -1281,7 +1249,7 @@
     </w:p>
     <w:p>
       <w:pPr>
-        <w:pStyle w:val="Prrafodelista"/>
+        <w:pStyle w:val="ListParagraph"/>
         <w:numPr>
           <w:ilvl w:val="1"/>
           <w:numId w:val="1"/>
@@ -1303,7 +1271,7 @@
     </w:p>
     <w:p>
       <w:pPr>
-        <w:pStyle w:val="Prrafodelista"/>
+        <w:pStyle w:val="ListParagraph"/>
         <w:numPr>
           <w:ilvl w:val="2"/>
           <w:numId w:val="1"/>
@@ -1328,7 +1296,7 @@
     </w:p>
     <w:p>
       <w:pPr>
-        <w:pStyle w:val="Prrafodelista"/>
+        <w:pStyle w:val="ListParagraph"/>
         <w:numPr>
           <w:ilvl w:val="2"/>
           <w:numId w:val="1"/>
@@ -1353,7 +1321,7 @@
     </w:p>
     <w:p>
       <w:pPr>
-        <w:pStyle w:val="Prrafodelista"/>
+        <w:pStyle w:val="ListParagraph"/>
         <w:numPr>
           <w:ilvl w:val="2"/>
           <w:numId w:val="1"/>
@@ -1378,7 +1346,7 @@
     </w:p>
     <w:p>
       <w:pPr>
-        <w:pStyle w:val="Prrafodelista"/>
+        <w:pStyle w:val="ListParagraph"/>
         <w:numPr>
           <w:ilvl w:val="2"/>
           <w:numId w:val="1"/>
@@ -1403,7 +1371,7 @@
     </w:p>
     <w:p>
       <w:pPr>
-        <w:pStyle w:val="Prrafodelista"/>
+        <w:pStyle w:val="ListParagraph"/>
         <w:numPr>
           <w:ilvl w:val="1"/>
           <w:numId w:val="1"/>
@@ -1425,7 +1393,7 @@
     </w:p>
     <w:p>
       <w:pPr>
-        <w:pStyle w:val="Prrafodelista"/>
+        <w:pStyle w:val="ListParagraph"/>
         <w:numPr>
           <w:ilvl w:val="2"/>
           <w:numId w:val="1"/>
@@ -1450,7 +1418,7 @@
     </w:p>
     <w:p>
       <w:pPr>
-        <w:pStyle w:val="Prrafodelista"/>
+        <w:pStyle w:val="ListParagraph"/>
         <w:numPr>
           <w:ilvl w:val="2"/>
           <w:numId w:val="1"/>
@@ -1475,7 +1443,7 @@
     </w:p>
     <w:p>
       <w:pPr>
-        <w:pStyle w:val="Prrafodelista"/>
+        <w:pStyle w:val="ListParagraph"/>
         <w:numPr>
           <w:ilvl w:val="2"/>
           <w:numId w:val="1"/>
@@ -1500,7 +1468,7 @@
     </w:p>
     <w:p>
       <w:pPr>
-        <w:pStyle w:val="Prrafodelista"/>
+        <w:pStyle w:val="ListParagraph"/>
         <w:numPr>
           <w:ilvl w:val="1"/>
           <w:numId w:val="1"/>
@@ -1529,7 +1497,7 @@
     </w:p>
     <w:p>
       <w:pPr>
-        <w:pStyle w:val="Prrafodelista"/>
+        <w:pStyle w:val="ListParagraph"/>
         <w:numPr>
           <w:ilvl w:val="2"/>
           <w:numId w:val="1"/>
@@ -1554,7 +1522,7 @@
     </w:p>
     <w:p>
       <w:pPr>
-        <w:pStyle w:val="Prrafodelista"/>
+        <w:pStyle w:val="ListParagraph"/>
         <w:numPr>
           <w:ilvl w:val="2"/>
           <w:numId w:val="1"/>
@@ -1579,7 +1547,7 @@
     </w:p>
     <w:p>
       <w:pPr>
-        <w:pStyle w:val="Prrafodelista"/>
+        <w:pStyle w:val="ListParagraph"/>
         <w:numPr>
           <w:ilvl w:val="2"/>
           <w:numId w:val="1"/>
@@ -1604,7 +1572,7 @@
     </w:p>
     <w:p>
       <w:pPr>
-        <w:pStyle w:val="Prrafodelista"/>
+        <w:pStyle w:val="ListParagraph"/>
         <w:numPr>
           <w:ilvl w:val="2"/>
           <w:numId w:val="1"/>
@@ -1629,7 +1597,7 @@
     </w:p>
     <w:p>
       <w:pPr>
-        <w:pStyle w:val="Prrafodelista"/>
+        <w:pStyle w:val="ListParagraph"/>
         <w:numPr>
           <w:ilvl w:val="2"/>
           <w:numId w:val="1"/>
@@ -1654,7 +1622,7 @@
     </w:p>
     <w:p>
       <w:pPr>
-        <w:pStyle w:val="Prrafodelista"/>
+        <w:pStyle w:val="ListParagraph"/>
         <w:spacing w:after="160" w:line="259" w:lineRule="auto"/>
         <w:ind w:left="927"/>
         <w:jc w:val="both"/>
@@ -1666,7 +1634,7 @@
     </w:p>
     <w:p>
       <w:pPr>
-        <w:pStyle w:val="Prrafodelista"/>
+        <w:pStyle w:val="ListParagraph"/>
         <w:numPr>
           <w:ilvl w:val="1"/>
           <w:numId w:val="1"/>
@@ -1688,7 +1656,7 @@
     </w:p>
     <w:p>
       <w:pPr>
-        <w:pStyle w:val="Prrafodelista"/>
+        <w:pStyle w:val="ListParagraph"/>
         <w:numPr>
           <w:ilvl w:val="2"/>
           <w:numId w:val="1"/>
@@ -1714,7 +1682,7 @@
     </w:p>
     <w:p>
       <w:pPr>
-        <w:pStyle w:val="Prrafodelista"/>
+        <w:pStyle w:val="ListParagraph"/>
         <w:numPr>
           <w:ilvl w:val="2"/>
           <w:numId w:val="1"/>
@@ -1740,7 +1708,7 @@
     </w:p>
     <w:p>
       <w:pPr>
-        <w:pStyle w:val="Prrafodelista"/>
+        <w:pStyle w:val="ListParagraph"/>
         <w:spacing w:after="160" w:line="259" w:lineRule="auto"/>
         <w:ind w:left="927"/>
         <w:jc w:val="both"/>
@@ -1752,7 +1720,7 @@
     </w:p>
     <w:p>
       <w:pPr>
-        <w:pStyle w:val="Prrafodelista"/>
+        <w:pStyle w:val="ListParagraph"/>
         <w:numPr>
           <w:ilvl w:val="1"/>
           <w:numId w:val="1"/>
@@ -1774,7 +1742,7 @@
     </w:p>
     <w:p>
       <w:pPr>
-        <w:pStyle w:val="Prrafodelista"/>
+        <w:pStyle w:val="ListParagraph"/>
         <w:numPr>
           <w:ilvl w:val="2"/>
           <w:numId w:val="1"/>
@@ -1799,7 +1767,7 @@
     </w:p>
     <w:p>
       <w:pPr>
-        <w:pStyle w:val="Prrafodelista"/>
+        <w:pStyle w:val="ListParagraph"/>
         <w:numPr>
           <w:ilvl w:val="2"/>
           <w:numId w:val="1"/>
@@ -1824,7 +1792,7 @@
     </w:p>
     <w:p>
       <w:pPr>
-        <w:pStyle w:val="Prrafodelista"/>
+        <w:pStyle w:val="ListParagraph"/>
         <w:numPr>
           <w:ilvl w:val="2"/>
           <w:numId w:val="1"/>
@@ -1849,7 +1817,7 @@
     </w:p>
     <w:p>
       <w:pPr>
-        <w:pStyle w:val="Prrafodelista"/>
+        <w:pStyle w:val="ListParagraph"/>
         <w:spacing w:after="160" w:line="259" w:lineRule="auto"/>
         <w:ind w:left="927"/>
         <w:jc w:val="both"/>
@@ -1861,7 +1829,7 @@
     </w:p>
     <w:p>
       <w:pPr>
-        <w:pStyle w:val="Prrafodelista"/>
+        <w:pStyle w:val="ListParagraph"/>
         <w:numPr>
           <w:ilvl w:val="1"/>
           <w:numId w:val="1"/>
@@ -1883,7 +1851,7 @@
     </w:p>
     <w:p>
       <w:pPr>
-        <w:pStyle w:val="Prrafodelista"/>
+        <w:pStyle w:val="ListParagraph"/>
         <w:numPr>
           <w:ilvl w:val="2"/>
           <w:numId w:val="1"/>
@@ -1907,7 +1875,7 @@
     </w:p>
     <w:p>
       <w:pPr>
-        <w:pStyle w:val="Prrafodelista"/>
+        <w:pStyle w:val="ListParagraph"/>
         <w:numPr>
           <w:ilvl w:val="1"/>
           <w:numId w:val="1"/>
@@ -1929,7 +1897,7 @@
     </w:p>
     <w:p>
       <w:pPr>
-        <w:pStyle w:val="Prrafodelista"/>
+        <w:pStyle w:val="ListParagraph"/>
         <w:numPr>
           <w:ilvl w:val="2"/>
           <w:numId w:val="1"/>
@@ -1954,7 +1922,7 @@
     </w:p>
     <w:p>
       <w:pPr>
-        <w:pStyle w:val="Prrafodelista"/>
+        <w:pStyle w:val="ListParagraph"/>
         <w:numPr>
           <w:ilvl w:val="2"/>
           <w:numId w:val="1"/>
@@ -1979,7 +1947,7 @@
     </w:p>
     <w:p>
       <w:pPr>
-        <w:pStyle w:val="Prrafodelista"/>
+        <w:pStyle w:val="ListParagraph"/>
         <w:numPr>
           <w:ilvl w:val="2"/>
           <w:numId w:val="1"/>
@@ -2004,7 +1972,7 @@
     </w:p>
     <w:p>
       <w:pPr>
-        <w:pStyle w:val="Prrafodelista"/>
+        <w:pStyle w:val="ListParagraph"/>
         <w:spacing w:after="160" w:line="259" w:lineRule="auto"/>
         <w:ind w:left="1800"/>
         <w:jc w:val="both"/>
@@ -2016,7 +1984,7 @@
     </w:p>
     <w:p>
       <w:pPr>
-        <w:pStyle w:val="Prrafodelista"/>
+        <w:pStyle w:val="ListParagraph"/>
         <w:jc w:val="both"/>
         <w:rPr>
           <w:rFonts w:cs="Arial"/>
@@ -2026,7 +1994,7 @@
     </w:p>
     <w:p>
       <w:pPr>
-        <w:pStyle w:val="Prrafodelista"/>
+        <w:pStyle w:val="ListParagraph"/>
         <w:numPr>
           <w:ilvl w:val="0"/>
           <w:numId w:val="1"/>
@@ -2048,7 +2016,7 @@
     </w:p>
     <w:p>
       <w:pPr>
-        <w:pStyle w:val="Prrafodelista"/>
+        <w:pStyle w:val="ListParagraph"/>
         <w:numPr>
           <w:ilvl w:val="1"/>
           <w:numId w:val="1"/>
@@ -2077,7 +2045,7 @@
     </w:p>
     <w:p>
       <w:pPr>
-        <w:pStyle w:val="Prrafodelista"/>
+        <w:pStyle w:val="ListParagraph"/>
         <w:numPr>
           <w:ilvl w:val="2"/>
           <w:numId w:val="1"/>
@@ -2112,7 +2080,7 @@
     </w:p>
     <w:p>
       <w:pPr>
-        <w:pStyle w:val="Prrafodelista"/>
+        <w:pStyle w:val="ListParagraph"/>
         <w:numPr>
           <w:ilvl w:val="2"/>
           <w:numId w:val="1"/>
@@ -2146,7 +2114,7 @@
     </w:p>
     <w:p>
       <w:pPr>
-        <w:pStyle w:val="Prrafodelista"/>
+        <w:pStyle w:val="ListParagraph"/>
         <w:numPr>
           <w:ilvl w:val="2"/>
           <w:numId w:val="1"/>
@@ -2191,7 +2159,7 @@
     </w:p>
     <w:p>
       <w:pPr>
-        <w:pStyle w:val="Prrafodelista"/>
+        <w:pStyle w:val="ListParagraph"/>
         <w:numPr>
           <w:ilvl w:val="2"/>
           <w:numId w:val="1"/>
@@ -2236,7 +2204,7 @@
     </w:p>
     <w:p>
       <w:pPr>
-        <w:pStyle w:val="Prrafodelista"/>
+        <w:pStyle w:val="ListParagraph"/>
         <w:numPr>
           <w:ilvl w:val="2"/>
           <w:numId w:val="1"/>
@@ -2270,7 +2238,7 @@
     </w:p>
     <w:p>
       <w:pPr>
-        <w:pStyle w:val="Prrafodelista"/>
+        <w:pStyle w:val="ListParagraph"/>
         <w:numPr>
           <w:ilvl w:val="2"/>
           <w:numId w:val="1"/>
@@ -2290,9 +2258,8 @@
           <w:szCs w:val="24"/>
           <w:lang w:val="es-ES" w:eastAsia="es-ES"/>
         </w:rPr>
-        <w:t xml:space="preserve">Controles de calidad de los </w:t>
-      </w:r>
-      <w:proofErr w:type="gramStart"/>
+        <w:t>Controles de calidad de los entregables</w:t>
+      </w:r>
       <w:r>
         <w:rPr>
           <w:rFonts w:eastAsia="Times New Roman" w:cs="Arial"/>
@@ -2300,31 +2267,12 @@
           <w:szCs w:val="24"/>
           <w:lang w:val="es-ES" w:eastAsia="es-ES"/>
         </w:rPr>
-        <w:t>entregables</w:t>
-      </w:r>
-      <w:r>
-        <w:rPr>
-          <w:rFonts w:eastAsia="Times New Roman" w:cs="Arial"/>
-          <w:color w:val="000000"/>
-          <w:szCs w:val="24"/>
-          <w:lang w:val="es-ES" w:eastAsia="es-ES"/>
-        </w:rPr>
-        <w:t xml:space="preserve"> iteración</w:t>
-      </w:r>
-      <w:proofErr w:type="gramEnd"/>
-      <w:r>
-        <w:rPr>
-          <w:rFonts w:eastAsia="Times New Roman" w:cs="Arial"/>
-          <w:color w:val="000000"/>
-          <w:szCs w:val="24"/>
-          <w:lang w:val="es-ES" w:eastAsia="es-ES"/>
-        </w:rPr>
-        <w:t xml:space="preserve"> 1</w:t>
+        <w:t xml:space="preserve"> iteración 1</w:t>
       </w:r>
     </w:p>
     <w:p>
       <w:pPr>
-        <w:pStyle w:val="Prrafodelista"/>
+        <w:pStyle w:val="ListParagraph"/>
         <w:numPr>
           <w:ilvl w:val="2"/>
           <w:numId w:val="1"/>
@@ -2358,7 +2306,7 @@
     </w:p>
     <w:p>
       <w:pPr>
-        <w:pStyle w:val="Prrafodelista"/>
+        <w:pStyle w:val="ListParagraph"/>
         <w:numPr>
           <w:ilvl w:val="1"/>
           <w:numId w:val="1"/>
@@ -2387,7 +2335,7 @@
     </w:p>
     <w:p>
       <w:pPr>
-        <w:pStyle w:val="Prrafodelista"/>
+        <w:pStyle w:val="ListParagraph"/>
         <w:numPr>
           <w:ilvl w:val="2"/>
           <w:numId w:val="1"/>
@@ -2412,7 +2360,7 @@
     </w:p>
     <w:p>
       <w:pPr>
-        <w:pStyle w:val="Prrafodelista"/>
+        <w:pStyle w:val="ListParagraph"/>
         <w:numPr>
           <w:ilvl w:val="2"/>
           <w:numId w:val="1"/>
@@ -2455,7 +2403,7 @@
     </w:p>
     <w:p>
       <w:pPr>
-        <w:pStyle w:val="Prrafodelista"/>
+        <w:pStyle w:val="ListParagraph"/>
         <w:numPr>
           <w:ilvl w:val="1"/>
           <w:numId w:val="1"/>
@@ -2484,7 +2432,7 @@
     </w:p>
     <w:p>
       <w:pPr>
-        <w:pStyle w:val="Prrafodelista"/>
+        <w:pStyle w:val="ListParagraph"/>
         <w:numPr>
           <w:ilvl w:val="2"/>
           <w:numId w:val="1"/>
@@ -2518,7 +2466,7 @@
     </w:p>
     <w:p>
       <w:pPr>
-        <w:pStyle w:val="Prrafodelista"/>
+        <w:pStyle w:val="ListParagraph"/>
         <w:numPr>
           <w:ilvl w:val="2"/>
           <w:numId w:val="1"/>
@@ -2552,7 +2500,7 @@
     </w:p>
     <w:p>
       <w:pPr>
-        <w:pStyle w:val="Prrafodelista"/>
+        <w:pStyle w:val="ListParagraph"/>
         <w:numPr>
           <w:ilvl w:val="2"/>
           <w:numId w:val="1"/>
@@ -2597,7 +2545,7 @@
     </w:p>
     <w:p>
       <w:pPr>
-        <w:pStyle w:val="Prrafodelista"/>
+        <w:pStyle w:val="ListParagraph"/>
         <w:numPr>
           <w:ilvl w:val="2"/>
           <w:numId w:val="1"/>
@@ -2642,7 +2590,7 @@
     </w:p>
     <w:p>
       <w:pPr>
-        <w:pStyle w:val="Prrafodelista"/>
+        <w:pStyle w:val="ListParagraph"/>
         <w:numPr>
           <w:ilvl w:val="2"/>
           <w:numId w:val="1"/>
@@ -2676,7 +2624,7 @@
     </w:p>
     <w:p>
       <w:pPr>
-        <w:pStyle w:val="Prrafodelista"/>
+        <w:pStyle w:val="ListParagraph"/>
         <w:numPr>
           <w:ilvl w:val="2"/>
           <w:numId w:val="1"/>
@@ -2696,9 +2644,8 @@
           <w:szCs w:val="24"/>
           <w:lang w:val="es-ES" w:eastAsia="es-ES"/>
         </w:rPr>
-        <w:t xml:space="preserve">Controles de calidad de los </w:t>
-      </w:r>
-      <w:proofErr w:type="gramStart"/>
+        <w:t>Controles de calidad de los entregables</w:t>
+      </w:r>
       <w:r>
         <w:rPr>
           <w:rFonts w:eastAsia="Times New Roman" w:cs="Arial"/>
@@ -2706,31 +2653,12 @@
           <w:szCs w:val="24"/>
           <w:lang w:val="es-ES" w:eastAsia="es-ES"/>
         </w:rPr>
-        <w:t>entregables</w:t>
-      </w:r>
-      <w:r>
-        <w:rPr>
-          <w:rFonts w:eastAsia="Times New Roman" w:cs="Arial"/>
-          <w:color w:val="000000"/>
-          <w:szCs w:val="24"/>
-          <w:lang w:val="es-ES" w:eastAsia="es-ES"/>
-        </w:rPr>
-        <w:t xml:space="preserve"> iteración</w:t>
-      </w:r>
-      <w:proofErr w:type="gramEnd"/>
-      <w:r>
-        <w:rPr>
-          <w:rFonts w:eastAsia="Times New Roman" w:cs="Arial"/>
-          <w:color w:val="000000"/>
-          <w:szCs w:val="24"/>
-          <w:lang w:val="es-ES" w:eastAsia="es-ES"/>
-        </w:rPr>
-        <w:t xml:space="preserve"> 2</w:t>
+        <w:t xml:space="preserve"> iteración 2</w:t>
       </w:r>
     </w:p>
     <w:p>
       <w:pPr>
-        <w:pStyle w:val="Prrafodelista"/>
+        <w:pStyle w:val="ListParagraph"/>
         <w:numPr>
           <w:ilvl w:val="2"/>
           <w:numId w:val="1"/>
@@ -2764,7 +2692,7 @@
     </w:p>
     <w:p>
       <w:pPr>
-        <w:pStyle w:val="Prrafodelista"/>
+        <w:pStyle w:val="ListParagraph"/>
         <w:numPr>
           <w:ilvl w:val="1"/>
           <w:numId w:val="1"/>
@@ -2793,7 +2721,7 @@
     </w:p>
     <w:p>
       <w:pPr>
-        <w:pStyle w:val="Prrafodelista"/>
+        <w:pStyle w:val="ListParagraph"/>
         <w:numPr>
           <w:ilvl w:val="2"/>
           <w:numId w:val="1"/>
@@ -2827,7 +2755,7 @@
     </w:p>
     <w:p>
       <w:pPr>
-        <w:pStyle w:val="Prrafodelista"/>
+        <w:pStyle w:val="ListParagraph"/>
         <w:numPr>
           <w:ilvl w:val="2"/>
           <w:numId w:val="1"/>
@@ -2870,7 +2798,7 @@
     </w:p>
     <w:p>
       <w:pPr>
-        <w:pStyle w:val="Prrafodelista"/>
+        <w:pStyle w:val="ListParagraph"/>
         <w:ind w:left="1080"/>
         <w:jc w:val="both"/>
         <w:rPr>
@@ -2881,7 +2809,7 @@
     </w:p>
     <w:p>
       <w:pPr>
-        <w:pStyle w:val="Prrafodelista"/>
+        <w:pStyle w:val="ListParagraph"/>
         <w:numPr>
           <w:ilvl w:val="0"/>
           <w:numId w:val="1"/>
@@ -2903,7 +2831,7 @@
     </w:p>
     <w:p>
       <w:pPr>
-        <w:pStyle w:val="Prrafodelista"/>
+        <w:pStyle w:val="ListParagraph"/>
         <w:numPr>
           <w:ilvl w:val="1"/>
           <w:numId w:val="1"/>
@@ -2932,7 +2860,7 @@
     </w:p>
     <w:p>
       <w:pPr>
-        <w:pStyle w:val="Prrafodelista"/>
+        <w:pStyle w:val="ListParagraph"/>
         <w:numPr>
           <w:ilvl w:val="2"/>
           <w:numId w:val="1"/>
@@ -2966,7 +2894,7 @@
     </w:p>
     <w:p>
       <w:pPr>
-        <w:pStyle w:val="Prrafodelista"/>
+        <w:pStyle w:val="ListParagraph"/>
         <w:numPr>
           <w:ilvl w:val="2"/>
           <w:numId w:val="1"/>
@@ -3000,7 +2928,7 @@
     </w:p>
     <w:p>
       <w:pPr>
-        <w:pStyle w:val="Prrafodelista"/>
+        <w:pStyle w:val="ListParagraph"/>
         <w:numPr>
           <w:ilvl w:val="2"/>
           <w:numId w:val="1"/>
@@ -3045,7 +2973,7 @@
     </w:p>
     <w:p>
       <w:pPr>
-        <w:pStyle w:val="Prrafodelista"/>
+        <w:pStyle w:val="ListParagraph"/>
         <w:numPr>
           <w:ilvl w:val="2"/>
           <w:numId w:val="1"/>
@@ -3090,7 +3018,7 @@
     </w:p>
     <w:p>
       <w:pPr>
-        <w:pStyle w:val="Prrafodelista"/>
+        <w:pStyle w:val="ListParagraph"/>
         <w:numPr>
           <w:ilvl w:val="2"/>
           <w:numId w:val="1"/>
@@ -3124,7 +3052,7 @@
     </w:p>
     <w:p>
       <w:pPr>
-        <w:pStyle w:val="Prrafodelista"/>
+        <w:pStyle w:val="ListParagraph"/>
         <w:numPr>
           <w:ilvl w:val="2"/>
           <w:numId w:val="1"/>
@@ -3144,9 +3072,8 @@
           <w:szCs w:val="24"/>
           <w:lang w:val="es-ES" w:eastAsia="es-ES"/>
         </w:rPr>
-        <w:t xml:space="preserve">Controles de calidad de los </w:t>
-      </w:r>
-      <w:proofErr w:type="gramStart"/>
+        <w:t>Controles de calidad de los entregables</w:t>
+      </w:r>
       <w:r>
         <w:rPr>
           <w:rFonts w:eastAsia="Times New Roman" w:cs="Arial"/>
@@ -3154,31 +3081,12 @@
           <w:szCs w:val="24"/>
           <w:lang w:val="es-ES" w:eastAsia="es-ES"/>
         </w:rPr>
-        <w:t>entregables</w:t>
-      </w:r>
-      <w:r>
-        <w:rPr>
-          <w:rFonts w:eastAsia="Times New Roman" w:cs="Arial"/>
-          <w:color w:val="000000"/>
-          <w:szCs w:val="24"/>
-          <w:lang w:val="es-ES" w:eastAsia="es-ES"/>
-        </w:rPr>
-        <w:t xml:space="preserve"> iteración</w:t>
-      </w:r>
-      <w:proofErr w:type="gramEnd"/>
-      <w:r>
-        <w:rPr>
-          <w:rFonts w:eastAsia="Times New Roman" w:cs="Arial"/>
-          <w:color w:val="000000"/>
-          <w:szCs w:val="24"/>
-          <w:lang w:val="es-ES" w:eastAsia="es-ES"/>
-        </w:rPr>
-        <w:t xml:space="preserve"> 3</w:t>
+        <w:t xml:space="preserve"> iteración 3</w:t>
       </w:r>
     </w:p>
     <w:p>
       <w:pPr>
-        <w:pStyle w:val="Prrafodelista"/>
+        <w:pStyle w:val="ListParagraph"/>
         <w:numPr>
           <w:ilvl w:val="2"/>
           <w:numId w:val="1"/>
@@ -3212,7 +3120,7 @@
     </w:p>
     <w:p>
       <w:pPr>
-        <w:pStyle w:val="Prrafodelista"/>
+        <w:pStyle w:val="ListParagraph"/>
         <w:numPr>
           <w:ilvl w:val="1"/>
           <w:numId w:val="1"/>
@@ -3241,7 +3149,7 @@
     </w:p>
     <w:p>
       <w:pPr>
-        <w:pStyle w:val="Prrafodelista"/>
+        <w:pStyle w:val="ListParagraph"/>
         <w:numPr>
           <w:ilvl w:val="2"/>
           <w:numId w:val="1"/>
@@ -3266,7 +3174,7 @@
     </w:p>
     <w:p>
       <w:pPr>
-        <w:pStyle w:val="Prrafodelista"/>
+        <w:pStyle w:val="ListParagraph"/>
         <w:numPr>
           <w:ilvl w:val="2"/>
           <w:numId w:val="1"/>
@@ -3309,7 +3217,7 @@
     </w:p>
     <w:p>
       <w:pPr>
-        <w:pStyle w:val="Prrafodelista"/>
+        <w:pStyle w:val="ListParagraph"/>
         <w:spacing w:after="160" w:line="259" w:lineRule="auto"/>
         <w:jc w:val="both"/>
         <w:rPr>
@@ -3320,7 +3228,7 @@
     </w:p>
     <w:p>
       <w:pPr>
-        <w:pStyle w:val="Prrafodelista"/>
+        <w:pStyle w:val="ListParagraph"/>
         <w:numPr>
           <w:ilvl w:val="0"/>
           <w:numId w:val="1"/>
@@ -3342,7 +3250,7 @@
     </w:p>
     <w:p>
       <w:pPr>
-        <w:pStyle w:val="Prrafodelista"/>
+        <w:pStyle w:val="ListParagraph"/>
         <w:numPr>
           <w:ilvl w:val="1"/>
           <w:numId w:val="1"/>
@@ -3371,7 +3279,7 @@
     </w:p>
     <w:p>
       <w:pPr>
-        <w:pStyle w:val="Prrafodelista"/>
+        <w:pStyle w:val="ListParagraph"/>
         <w:numPr>
           <w:ilvl w:val="2"/>
           <w:numId w:val="1"/>
@@ -3395,7 +3303,7 @@
     </w:p>
     <w:p>
       <w:pPr>
-        <w:pStyle w:val="Prrafodelista"/>
+        <w:pStyle w:val="ListParagraph"/>
         <w:numPr>
           <w:ilvl w:val="2"/>
           <w:numId w:val="1"/>
@@ -3419,23 +3327,23 @@
     </w:p>
     <w:p>
       <w:pPr>
-        <w:pStyle w:val="Prrafodelista"/>
+        <w:pStyle w:val="ListParagraph"/>
         <w:ind w:left="1800"/>
       </w:pPr>
     </w:p>
     <w:p>
       <w:pPr>
-        <w:pStyle w:val="Prrafodelista"/>
+        <w:pStyle w:val="ListParagraph"/>
       </w:pPr>
     </w:p>
     <w:p>
       <w:pPr>
-        <w:pStyle w:val="Prrafodelista"/>
+        <w:pStyle w:val="ListParagraph"/>
       </w:pPr>
     </w:p>
     <w:p>
       <w:pPr>
-        <w:pStyle w:val="Ttulo1"/>
+        <w:pStyle w:val="Heading1"/>
       </w:pPr>
       <w:bookmarkStart w:id="2" w:name="_Toc115888245"/>
       <w:r>
@@ -3446,7 +3354,7 @@
     </w:p>
     <w:tbl>
       <w:tblPr>
-        <w:tblStyle w:val="Tablaconcuadrcula4-nfasis6"/>
+        <w:tblStyle w:val="GridTable4-Accent6"/>
         <w:tblW w:w="0" w:type="auto"/>
         <w:tblLook w:val="04A0" w:firstRow="1" w:lastRow="0" w:firstColumn="1" w:lastColumn="0" w:noHBand="0" w:noVBand="1"/>
       </w:tblPr>
@@ -3601,7 +3509,7 @@
           </w:tcPr>
           <w:p>
             <w:pPr>
-              <w:pStyle w:val="Prrafodelista"/>
+              <w:pStyle w:val="ListParagraph"/>
               <w:numPr>
                 <w:ilvl w:val="0"/>
                 <w:numId w:val="2"/>
@@ -3615,7 +3523,7 @@
           </w:p>
           <w:p>
             <w:pPr>
-              <w:pStyle w:val="Prrafodelista"/>
+              <w:pStyle w:val="ListParagraph"/>
               <w:spacing w:after="0" w:line="240" w:lineRule="auto"/>
               <w:cnfStyle w:val="000000000000" w:firstRow="0" w:lastRow="0" w:firstColumn="0" w:lastColumn="0" w:oddVBand="0" w:evenVBand="0" w:oddHBand="0" w:evenHBand="0" w:firstRowFirstColumn="0" w:firstRowLastColumn="0" w:lastRowFirstColumn="0" w:lastRowLastColumn="0"/>
               <w:rPr>
@@ -3674,7 +3582,7 @@
     </w:p>
     <w:tbl>
       <w:tblPr>
-        <w:tblStyle w:val="Tablaconcuadrcula4-nfasis6"/>
+        <w:tblStyle w:val="GridTable4-Accent6"/>
         <w:tblW w:w="0" w:type="auto"/>
         <w:tblLook w:val="04A0" w:firstRow="1" w:lastRow="0" w:firstColumn="1" w:lastColumn="0" w:noHBand="0" w:noVBand="1"/>
       </w:tblPr>
@@ -3836,7 +3744,7 @@
           </w:tcPr>
           <w:p>
             <w:pPr>
-              <w:pStyle w:val="Prrafodelista"/>
+              <w:pStyle w:val="ListParagraph"/>
               <w:numPr>
                 <w:ilvl w:val="0"/>
                 <w:numId w:val="3"/>
@@ -3872,7 +3780,7 @@
           </w:p>
           <w:p>
             <w:pPr>
-              <w:pStyle w:val="Prrafodelista"/>
+              <w:pStyle w:val="ListParagraph"/>
               <w:numPr>
                 <w:ilvl w:val="0"/>
                 <w:numId w:val="3"/>
@@ -3908,7 +3816,7 @@
           </w:p>
           <w:p>
             <w:pPr>
-              <w:pStyle w:val="Prrafodelista"/>
+              <w:pStyle w:val="ListParagraph"/>
               <w:numPr>
                 <w:ilvl w:val="0"/>
                 <w:numId w:val="3"/>
@@ -3944,7 +3852,7 @@
           </w:p>
           <w:p>
             <w:pPr>
-              <w:pStyle w:val="Prrafodelista"/>
+              <w:pStyle w:val="ListParagraph"/>
               <w:cnfStyle w:val="000000000000" w:firstRow="0" w:lastRow="0" w:firstColumn="0" w:lastColumn="0" w:oddVBand="0" w:evenVBand="0" w:oddHBand="0" w:evenHBand="0" w:firstRowFirstColumn="0" w:firstRowLastColumn="0" w:lastRowFirstColumn="0" w:lastRowLastColumn="0"/>
               <w:rPr>
                 <w:sz w:val="12"/>
@@ -4002,7 +3910,7 @@
     </w:p>
     <w:tbl>
       <w:tblPr>
-        <w:tblStyle w:val="Tablaconcuadrcula4-nfasis6"/>
+        <w:tblStyle w:val="GridTable4-Accent6"/>
         <w:tblW w:w="0" w:type="auto"/>
         <w:tblLook w:val="04A0" w:firstRow="1" w:lastRow="0" w:firstColumn="1" w:lastColumn="0" w:noHBand="0" w:noVBand="1"/>
       </w:tblPr>
@@ -4173,7 +4081,7 @@
           </w:tcPr>
           <w:p>
             <w:pPr>
-              <w:pStyle w:val="Prrafodelista"/>
+              <w:pStyle w:val="ListParagraph"/>
               <w:numPr>
                 <w:ilvl w:val="0"/>
                 <w:numId w:val="4"/>
@@ -4210,7 +4118,7 @@
           </w:p>
           <w:p>
             <w:pPr>
-              <w:pStyle w:val="Prrafodelista"/>
+              <w:pStyle w:val="ListParagraph"/>
               <w:numPr>
                 <w:ilvl w:val="0"/>
                 <w:numId w:val="4"/>
@@ -4237,7 +4145,7 @@
           </w:p>
           <w:p>
             <w:pPr>
-              <w:pStyle w:val="Prrafodelista"/>
+              <w:pStyle w:val="ListParagraph"/>
               <w:numPr>
                 <w:ilvl w:val="0"/>
                 <w:numId w:val="4"/>
@@ -4282,7 +4190,7 @@
           </w:p>
           <w:p>
             <w:pPr>
-              <w:pStyle w:val="Prrafodelista"/>
+              <w:pStyle w:val="ListParagraph"/>
               <w:numPr>
                 <w:ilvl w:val="0"/>
                 <w:numId w:val="4"/>
@@ -4309,7 +4217,7 @@
           </w:p>
           <w:p>
             <w:pPr>
-              <w:pStyle w:val="Prrafodelista"/>
+              <w:pStyle w:val="ListParagraph"/>
               <w:numPr>
                 <w:ilvl w:val="0"/>
                 <w:numId w:val="4"/>
@@ -4336,7 +4244,7 @@
           </w:p>
           <w:p>
             <w:pPr>
-              <w:pStyle w:val="Prrafodelista"/>
+              <w:pStyle w:val="ListParagraph"/>
               <w:numPr>
                 <w:ilvl w:val="0"/>
                 <w:numId w:val="4"/>
@@ -4363,7 +4271,7 @@
           </w:p>
           <w:p>
             <w:pPr>
-              <w:pStyle w:val="Prrafodelista"/>
+              <w:pStyle w:val="ListParagraph"/>
               <w:numPr>
                 <w:ilvl w:val="0"/>
                 <w:numId w:val="4"/>
@@ -4438,7 +4346,7 @@
     </w:p>
     <w:tbl>
       <w:tblPr>
-        <w:tblStyle w:val="Tablaconcuadrcula4-nfasis6"/>
+        <w:tblStyle w:val="GridTable4-Accent6"/>
         <w:tblW w:w="0" w:type="auto"/>
         <w:tblLook w:val="04A0" w:firstRow="1" w:lastRow="0" w:firstColumn="1" w:lastColumn="0" w:noHBand="0" w:noVBand="1"/>
       </w:tblPr>
@@ -4609,7 +4517,7 @@
           </w:tcPr>
           <w:p>
             <w:pPr>
-              <w:pStyle w:val="Prrafodelista"/>
+              <w:pStyle w:val="ListParagraph"/>
               <w:numPr>
                 <w:ilvl w:val="0"/>
                 <w:numId w:val="5"/>
@@ -4631,9 +4539,8 @@
                 <w:szCs w:val="24"/>
                 <w:lang w:val="es-ES" w:eastAsia="es-ES"/>
               </w:rPr>
-              <w:t xml:space="preserve">Creación </w:t>
-            </w:r>
-            <w:proofErr w:type="gramStart"/>
+              <w:t>Creación del  p</w:t>
+            </w:r>
             <w:r>
               <w:rPr>
                 <w:rFonts w:eastAsia="Times New Roman" w:cs="Arial"/>
@@ -4641,31 +4548,12 @@
                 <w:szCs w:val="24"/>
                 <w:lang w:val="es-ES" w:eastAsia="es-ES"/>
               </w:rPr>
-              <w:t>del  p</w:t>
-            </w:r>
-            <w:r>
-              <w:rPr>
-                <w:rFonts w:eastAsia="Times New Roman" w:cs="Arial"/>
-                <w:color w:val="000000"/>
-                <w:szCs w:val="24"/>
-                <w:lang w:val="es-ES" w:eastAsia="es-ES"/>
-              </w:rPr>
-              <w:t>lan</w:t>
-            </w:r>
-            <w:proofErr w:type="gramEnd"/>
-            <w:r>
-              <w:rPr>
-                <w:rFonts w:eastAsia="Times New Roman" w:cs="Arial"/>
-                <w:color w:val="000000"/>
-                <w:szCs w:val="24"/>
-                <w:lang w:val="es-ES" w:eastAsia="es-ES"/>
-              </w:rPr>
-              <w:t xml:space="preserve"> de gestión de calidad</w:t>
-            </w:r>
-          </w:p>
-          <w:p>
-            <w:pPr>
-              <w:pStyle w:val="Prrafodelista"/>
+              <w:t>lan de gestión de calidad</w:t>
+            </w:r>
+          </w:p>
+          <w:p>
+            <w:pPr>
+              <w:pStyle w:val="ListParagraph"/>
               <w:numPr>
                 <w:ilvl w:val="0"/>
                 <w:numId w:val="5"/>
@@ -4701,7 +4589,7 @@
           </w:p>
           <w:p>
             <w:pPr>
-              <w:pStyle w:val="Prrafodelista"/>
+              <w:pStyle w:val="ListParagraph"/>
               <w:numPr>
                 <w:ilvl w:val="0"/>
                 <w:numId w:val="5"/>
@@ -4737,7 +4625,7 @@
           </w:p>
           <w:p>
             <w:pPr>
-              <w:pStyle w:val="Prrafodelista"/>
+              <w:pStyle w:val="ListParagraph"/>
               <w:numPr>
                 <w:ilvl w:val="0"/>
                 <w:numId w:val="5"/>
@@ -4773,7 +4661,7 @@
           </w:p>
           <w:p>
             <w:pPr>
-              <w:pStyle w:val="Prrafodelista"/>
+              <w:pStyle w:val="ListParagraph"/>
               <w:cnfStyle w:val="000000000000" w:firstRow="0" w:lastRow="0" w:firstColumn="0" w:lastColumn="0" w:oddVBand="0" w:evenVBand="0" w:oddHBand="0" w:evenHBand="0" w:firstRowFirstColumn="0" w:firstRowLastColumn="0" w:lastRowFirstColumn="0" w:lastRowLastColumn="0"/>
               <w:rPr>
                 <w:sz w:val="12"/>
@@ -4832,7 +4720,7 @@
     </w:p>
     <w:tbl>
       <w:tblPr>
-        <w:tblStyle w:val="Tablaconcuadrcula4-nfasis6"/>
+        <w:tblStyle w:val="GridTable4-Accent6"/>
         <w:tblW w:w="0" w:type="auto"/>
         <w:tblLook w:val="04A0" w:firstRow="1" w:lastRow="0" w:firstColumn="1" w:lastColumn="0" w:noHBand="0" w:noVBand="1"/>
       </w:tblPr>
@@ -5001,7 +4889,7 @@
           </w:tcPr>
           <w:p>
             <w:pPr>
-              <w:pStyle w:val="Prrafodelista"/>
+              <w:pStyle w:val="ListParagraph"/>
               <w:numPr>
                 <w:ilvl w:val="0"/>
                 <w:numId w:val="2"/>
@@ -5027,7 +4915,7 @@
           </w:p>
           <w:p>
             <w:pPr>
-              <w:pStyle w:val="Prrafodelista"/>
+              <w:pStyle w:val="ListParagraph"/>
               <w:numPr>
                 <w:ilvl w:val="0"/>
                 <w:numId w:val="2"/>
@@ -5062,7 +4950,7 @@
           </w:p>
           <w:p>
             <w:pPr>
-              <w:pStyle w:val="Prrafodelista"/>
+              <w:pStyle w:val="ListParagraph"/>
               <w:numPr>
                 <w:ilvl w:val="0"/>
                 <w:numId w:val="2"/>
@@ -5097,7 +4985,7 @@
           </w:p>
           <w:p>
             <w:pPr>
-              <w:pStyle w:val="Prrafodelista"/>
+              <w:pStyle w:val="ListParagraph"/>
               <w:numPr>
                 <w:ilvl w:val="0"/>
                 <w:numId w:val="2"/>
@@ -5132,7 +5020,7 @@
           </w:p>
           <w:p>
             <w:pPr>
-              <w:pStyle w:val="Prrafodelista"/>
+              <w:pStyle w:val="ListParagraph"/>
               <w:cnfStyle w:val="000000000000" w:firstRow="0" w:lastRow="0" w:firstColumn="0" w:lastColumn="0" w:oddVBand="0" w:evenVBand="0" w:oddHBand="0" w:evenHBand="0" w:firstRowFirstColumn="0" w:firstRowLastColumn="0" w:lastRowFirstColumn="0" w:lastRowLastColumn="0"/>
               <w:rPr>
                 <w:sz w:val="12"/>
@@ -5192,7 +5080,7 @@
     </w:p>
     <w:tbl>
       <w:tblPr>
-        <w:tblStyle w:val="Tablaconcuadrcula4-nfasis6"/>
+        <w:tblStyle w:val="GridTable4-Accent6"/>
         <w:tblW w:w="0" w:type="auto"/>
         <w:tblLook w:val="04A0" w:firstRow="1" w:lastRow="0" w:firstColumn="1" w:lastColumn="0" w:noHBand="0" w:noVBand="1"/>
       </w:tblPr>
@@ -5350,7 +5238,7 @@
           </w:tcPr>
           <w:p>
             <w:pPr>
-              <w:pStyle w:val="Prrafodelista"/>
+              <w:pStyle w:val="ListParagraph"/>
               <w:numPr>
                 <w:ilvl w:val="0"/>
                 <w:numId w:val="7"/>
@@ -5374,7 +5262,7 @@
           </w:p>
           <w:p>
             <w:pPr>
-              <w:pStyle w:val="Prrafodelista"/>
+              <w:pStyle w:val="ListParagraph"/>
               <w:numPr>
                 <w:ilvl w:val="0"/>
                 <w:numId w:val="7"/>
@@ -5415,7 +5303,7 @@
           </w:p>
           <w:p>
             <w:pPr>
-              <w:pStyle w:val="Prrafodelista"/>
+              <w:pStyle w:val="ListParagraph"/>
               <w:numPr>
                 <w:ilvl w:val="0"/>
                 <w:numId w:val="7"/>
@@ -5448,7 +5336,7 @@
           </w:p>
           <w:p>
             <w:pPr>
-              <w:pStyle w:val="Prrafodelista"/>
+              <w:pStyle w:val="ListParagraph"/>
               <w:numPr>
                 <w:ilvl w:val="0"/>
                 <w:numId w:val="7"/>
@@ -5489,7 +5377,7 @@
           </w:p>
           <w:p>
             <w:pPr>
-              <w:pStyle w:val="Prrafodelista"/>
+              <w:pStyle w:val="ListParagraph"/>
               <w:numPr>
                 <w:ilvl w:val="0"/>
                 <w:numId w:val="7"/>
@@ -5530,7 +5418,7 @@
           </w:p>
           <w:p>
             <w:pPr>
-              <w:pStyle w:val="Prrafodelista"/>
+              <w:pStyle w:val="ListParagraph"/>
               <w:numPr>
                 <w:ilvl w:val="0"/>
                 <w:numId w:val="7"/>
@@ -5563,7 +5451,7 @@
           </w:p>
           <w:p>
             <w:pPr>
-              <w:pStyle w:val="Prrafodelista"/>
+              <w:pStyle w:val="ListParagraph"/>
               <w:spacing w:after="0" w:line="240" w:lineRule="auto"/>
               <w:cnfStyle w:val="000000000000" w:firstRow="0" w:lastRow="0" w:firstColumn="0" w:lastColumn="0" w:oddVBand="0" w:evenVBand="0" w:oddHBand="0" w:evenHBand="0" w:firstRowFirstColumn="0" w:firstRowLastColumn="0" w:lastRowFirstColumn="0" w:lastRowLastColumn="0"/>
               <w:rPr>
@@ -5616,7 +5504,7 @@
     </w:p>
     <w:tbl>
       <w:tblPr>
-        <w:tblStyle w:val="Tablaconcuadrcula4-nfasis6"/>
+        <w:tblStyle w:val="GridTable4-Accent6"/>
         <w:tblW w:w="0" w:type="auto"/>
         <w:tblLook w:val="04A0" w:firstRow="1" w:lastRow="0" w:firstColumn="1" w:lastColumn="0" w:noHBand="0" w:noVBand="1"/>
       </w:tblPr>
@@ -5778,7 +5666,7 @@
           </w:tcPr>
           <w:p>
             <w:pPr>
-              <w:pStyle w:val="Prrafodelista"/>
+              <w:pStyle w:val="ListParagraph"/>
               <w:numPr>
                 <w:ilvl w:val="0"/>
                 <w:numId w:val="2"/>
@@ -5802,7 +5690,7 @@
           </w:p>
           <w:p>
             <w:pPr>
-              <w:pStyle w:val="Prrafodelista"/>
+              <w:pStyle w:val="ListParagraph"/>
               <w:numPr>
                 <w:ilvl w:val="0"/>
                 <w:numId w:val="2"/>
@@ -5831,7 +5719,7 @@
           </w:p>
           <w:p>
             <w:pPr>
-              <w:pStyle w:val="Prrafodelista"/>
+              <w:pStyle w:val="ListParagraph"/>
               <w:numPr>
                 <w:ilvl w:val="0"/>
                 <w:numId w:val="2"/>
@@ -5857,7 +5745,7 @@
           </w:p>
           <w:p>
             <w:pPr>
-              <w:pStyle w:val="Prrafodelista"/>
+              <w:pStyle w:val="ListParagraph"/>
               <w:spacing w:after="0" w:line="240" w:lineRule="auto"/>
               <w:cnfStyle w:val="000000000000" w:firstRow="0" w:lastRow="0" w:firstColumn="0" w:lastColumn="0" w:oddVBand="0" w:evenVBand="0" w:oddHBand="0" w:evenHBand="0" w:firstRowFirstColumn="0" w:firstRowLastColumn="0" w:lastRowFirstColumn="0" w:lastRowLastColumn="0"/>
               <w:rPr>
@@ -5913,7 +5801,7 @@
     </w:p>
     <w:tbl>
       <w:tblPr>
-        <w:tblStyle w:val="Tablaconcuadrcula4-nfasis6"/>
+        <w:tblStyle w:val="GridTable4-Accent6"/>
         <w:tblW w:w="0" w:type="auto"/>
         <w:tblLook w:val="04A0" w:firstRow="1" w:lastRow="0" w:firstColumn="1" w:lastColumn="0" w:noHBand="0" w:noVBand="1"/>
       </w:tblPr>
@@ -6074,7 +5962,7 @@
           </w:tcPr>
           <w:p>
             <w:pPr>
-              <w:pStyle w:val="Prrafodelista"/>
+              <w:pStyle w:val="ListParagraph"/>
               <w:numPr>
                 <w:ilvl w:val="0"/>
                 <w:numId w:val="8"/>
@@ -6098,7 +5986,7 @@
           </w:p>
           <w:p>
             <w:pPr>
-              <w:pStyle w:val="Prrafodelista"/>
+              <w:pStyle w:val="ListParagraph"/>
               <w:numPr>
                 <w:ilvl w:val="0"/>
                 <w:numId w:val="8"/>
@@ -6133,7 +6021,7 @@
           </w:p>
           <w:p>
             <w:pPr>
-              <w:pStyle w:val="Prrafodelista"/>
+              <w:pStyle w:val="ListParagraph"/>
               <w:numPr>
                 <w:ilvl w:val="0"/>
                 <w:numId w:val="8"/>
@@ -6168,7 +6056,7 @@
           </w:p>
           <w:p>
             <w:pPr>
-              <w:pStyle w:val="Prrafodelista"/>
+              <w:pStyle w:val="ListParagraph"/>
               <w:numPr>
                 <w:ilvl w:val="0"/>
                 <w:numId w:val="8"/>
@@ -6203,7 +6091,7 @@
           </w:p>
           <w:p>
             <w:pPr>
-              <w:pStyle w:val="Prrafodelista"/>
+              <w:pStyle w:val="ListParagraph"/>
               <w:spacing w:after="0" w:line="240" w:lineRule="auto"/>
               <w:cnfStyle w:val="000000000000" w:firstRow="0" w:lastRow="0" w:firstColumn="0" w:lastColumn="0" w:oddVBand="0" w:evenVBand="0" w:oddHBand="0" w:evenHBand="0" w:firstRowFirstColumn="0" w:firstRowLastColumn="0" w:lastRowFirstColumn="0" w:lastRowLastColumn="0"/>
               <w:rPr>
@@ -6260,7 +6148,7 @@
     </w:p>
     <w:tbl>
       <w:tblPr>
-        <w:tblStyle w:val="Tablaconcuadrcula4-nfasis6"/>
+        <w:tblStyle w:val="GridTable4-Accent6"/>
         <w:tblW w:w="0" w:type="auto"/>
         <w:tblLook w:val="04A0" w:firstRow="1" w:lastRow="0" w:firstColumn="1" w:lastColumn="0" w:noHBand="0" w:noVBand="1"/>
       </w:tblPr>
@@ -6420,7 +6308,7 @@
           </w:tcPr>
           <w:p>
             <w:pPr>
-              <w:pStyle w:val="Prrafodelista"/>
+              <w:pStyle w:val="ListParagraph"/>
               <w:numPr>
                 <w:ilvl w:val="0"/>
                 <w:numId w:val="11"/>
@@ -6446,7 +6334,7 @@
           </w:p>
           <w:p>
             <w:pPr>
-              <w:pStyle w:val="Prrafodelista"/>
+              <w:pStyle w:val="ListParagraph"/>
               <w:numPr>
                 <w:ilvl w:val="0"/>
                 <w:numId w:val="11"/>
@@ -6517,7 +6405,7 @@
     </w:p>
     <w:tbl>
       <w:tblPr>
-        <w:tblStyle w:val="Tablaconcuadrcula4-nfasis6"/>
+        <w:tblStyle w:val="GridTable4-Accent6"/>
         <w:tblW w:w="0" w:type="auto"/>
         <w:tblLook w:val="04A0" w:firstRow="1" w:lastRow="0" w:firstColumn="1" w:lastColumn="0" w:noHBand="0" w:noVBand="1"/>
       </w:tblPr>
@@ -6675,7 +6563,7 @@
           </w:tcPr>
           <w:p>
             <w:pPr>
-              <w:pStyle w:val="Prrafodelista"/>
+              <w:pStyle w:val="ListParagraph"/>
               <w:numPr>
                 <w:ilvl w:val="0"/>
                 <w:numId w:val="8"/>
@@ -6699,7 +6587,7 @@
           </w:p>
           <w:p>
             <w:pPr>
-              <w:pStyle w:val="Prrafodelista"/>
+              <w:pStyle w:val="ListParagraph"/>
               <w:numPr>
                 <w:ilvl w:val="0"/>
                 <w:numId w:val="8"/>
@@ -6740,7 +6628,7 @@
           </w:p>
           <w:p>
             <w:pPr>
-              <w:pStyle w:val="Prrafodelista"/>
+              <w:pStyle w:val="ListParagraph"/>
               <w:numPr>
                 <w:ilvl w:val="0"/>
                 <w:numId w:val="8"/>
@@ -6764,7 +6652,7 @@
           </w:p>
           <w:p>
             <w:pPr>
-              <w:pStyle w:val="Prrafodelista"/>
+              <w:pStyle w:val="ListParagraph"/>
               <w:numPr>
                 <w:ilvl w:val="0"/>
                 <w:numId w:val="8"/>
@@ -6805,7 +6693,7 @@
           </w:p>
           <w:p>
             <w:pPr>
-              <w:pStyle w:val="Prrafodelista"/>
+              <w:pStyle w:val="ListParagraph"/>
               <w:spacing w:after="0" w:line="240" w:lineRule="auto"/>
               <w:cnfStyle w:val="000000000000" w:firstRow="0" w:lastRow="0" w:firstColumn="0" w:lastColumn="0" w:oddVBand="0" w:evenVBand="0" w:oddHBand="0" w:evenHBand="0" w:firstRowFirstColumn="0" w:firstRowLastColumn="0" w:lastRowFirstColumn="0" w:lastRowLastColumn="0"/>
               <w:rPr>
@@ -6862,7 +6750,7 @@
     </w:p>
     <w:tbl>
       <w:tblPr>
-        <w:tblStyle w:val="Tablaconcuadrcula4-nfasis6"/>
+        <w:tblStyle w:val="GridTable4-Accent6"/>
         <w:tblW w:w="0" w:type="auto"/>
         <w:tblLook w:val="04A0" w:firstRow="1" w:lastRow="0" w:firstColumn="1" w:lastColumn="0" w:noHBand="0" w:noVBand="1"/>
       </w:tblPr>
@@ -7036,7 +6924,7 @@
           </w:tcPr>
           <w:p>
             <w:pPr>
-              <w:pStyle w:val="Prrafodelista"/>
+              <w:pStyle w:val="ListParagraph"/>
               <w:numPr>
                 <w:ilvl w:val="0"/>
                 <w:numId w:val="2"/>
@@ -7053,7 +6941,7 @@
           </w:p>
           <w:p>
             <w:pPr>
-              <w:pStyle w:val="Prrafodelista"/>
+              <w:pStyle w:val="ListParagraph"/>
               <w:numPr>
                 <w:ilvl w:val="0"/>
                 <w:numId w:val="2"/>
@@ -7070,7 +6958,7 @@
           </w:p>
           <w:p>
             <w:pPr>
-              <w:pStyle w:val="Prrafodelista"/>
+              <w:pStyle w:val="ListParagraph"/>
               <w:cnfStyle w:val="000000000000" w:firstRow="0" w:lastRow="0" w:firstColumn="0" w:lastColumn="0" w:oddVBand="0" w:evenVBand="0" w:oddHBand="0" w:evenHBand="0" w:firstRowFirstColumn="0" w:firstRowLastColumn="0" w:lastRowFirstColumn="0" w:lastRowLastColumn="0"/>
               <w:rPr>
                 <w:sz w:val="12"/>
@@ -7131,7 +7019,7 @@
     </w:p>
     <w:tbl>
       <w:tblPr>
-        <w:tblStyle w:val="Tablaconcuadrcula4-nfasis6"/>
+        <w:tblStyle w:val="GridTable4-Accent6"/>
         <w:tblW w:w="0" w:type="auto"/>
         <w:tblLook w:val="04A0" w:firstRow="1" w:lastRow="0" w:firstColumn="1" w:lastColumn="0" w:noHBand="0" w:noVBand="1"/>
       </w:tblPr>
@@ -7301,7 +7189,7 @@
           </w:tcPr>
           <w:p>
             <w:pPr>
-              <w:pStyle w:val="Prrafodelista"/>
+              <w:pStyle w:val="ListParagraph"/>
               <w:numPr>
                 <w:ilvl w:val="0"/>
                 <w:numId w:val="9"/>
@@ -7348,7 +7236,7 @@
           </w:p>
           <w:p>
             <w:pPr>
-              <w:pStyle w:val="Prrafodelista"/>
+              <w:pStyle w:val="ListParagraph"/>
               <w:numPr>
                 <w:ilvl w:val="0"/>
                 <w:numId w:val="9"/>
@@ -7386,7 +7274,7 @@
           </w:p>
           <w:p>
             <w:pPr>
-              <w:pStyle w:val="Prrafodelista"/>
+              <w:pStyle w:val="ListParagraph"/>
               <w:numPr>
                 <w:ilvl w:val="0"/>
                 <w:numId w:val="9"/>
@@ -7444,7 +7332,7 @@
           </w:p>
           <w:p>
             <w:pPr>
-              <w:pStyle w:val="Prrafodelista"/>
+              <w:pStyle w:val="ListParagraph"/>
               <w:numPr>
                 <w:ilvl w:val="0"/>
                 <w:numId w:val="9"/>
@@ -7493,7 +7381,7 @@
           </w:p>
           <w:p>
             <w:pPr>
-              <w:pStyle w:val="Prrafodelista"/>
+              <w:pStyle w:val="ListParagraph"/>
               <w:numPr>
                 <w:ilvl w:val="0"/>
                 <w:numId w:val="9"/>
@@ -7531,7 +7419,7 @@
           </w:p>
           <w:p>
             <w:pPr>
-              <w:pStyle w:val="Prrafodelista"/>
+              <w:pStyle w:val="ListParagraph"/>
               <w:numPr>
                 <w:ilvl w:val="0"/>
                 <w:numId w:val="9"/>
@@ -7561,29 +7449,15 @@
                 <w:szCs w:val="24"/>
                 <w:lang w:val="es-ES" w:eastAsia="es-ES"/>
               </w:rPr>
-              <w:t xml:space="preserve">ontroles de calidad de los </w:t>
-            </w:r>
-            <w:proofErr w:type="gramStart"/>
-            <w:r>
-              <w:rPr>
-                <w:rFonts w:eastAsia="Times New Roman" w:cs="Arial"/>
-                <w:color w:val="000000"/>
-                <w:szCs w:val="24"/>
-                <w:lang w:val="es-ES" w:eastAsia="es-ES"/>
-              </w:rPr>
-              <w:t>entregables</w:t>
-            </w:r>
-            <w:r>
-              <w:t xml:space="preserve"> iteración</w:t>
-            </w:r>
-            <w:proofErr w:type="gramEnd"/>
-            <w:r>
-              <w:t xml:space="preserve"> 1</w:t>
-            </w:r>
-          </w:p>
-          <w:p>
-            <w:pPr>
-              <w:pStyle w:val="Prrafodelista"/>
+              <w:t>ontroles de calidad de los entregables</w:t>
+            </w:r>
+            <w:r>
+              <w:t xml:space="preserve"> iteración 1</w:t>
+            </w:r>
+          </w:p>
+          <w:p>
+            <w:pPr>
+              <w:pStyle w:val="ListParagraph"/>
               <w:numPr>
                 <w:ilvl w:val="0"/>
                 <w:numId w:val="9"/>
@@ -7667,7 +7541,7 @@
     </w:p>
     <w:tbl>
       <w:tblPr>
-        <w:tblStyle w:val="Tablaconcuadrcula4-nfasis6"/>
+        <w:tblStyle w:val="GridTable4-Accent6"/>
         <w:tblW w:w="0" w:type="auto"/>
         <w:tblLook w:val="04A0" w:firstRow="1" w:lastRow="0" w:firstColumn="1" w:lastColumn="0" w:noHBand="0" w:noVBand="1"/>
       </w:tblPr>
@@ -7836,7 +7710,7 @@
           </w:tcPr>
           <w:p>
             <w:pPr>
-              <w:pStyle w:val="Prrafodelista"/>
+              <w:pStyle w:val="ListParagraph"/>
               <w:numPr>
                 <w:ilvl w:val="0"/>
                 <w:numId w:val="13"/>
@@ -7862,7 +7736,7 @@
           </w:p>
           <w:p>
             <w:pPr>
-              <w:pStyle w:val="Prrafodelista"/>
+              <w:pStyle w:val="ListParagraph"/>
               <w:numPr>
                 <w:ilvl w:val="0"/>
                 <w:numId w:val="13"/>
@@ -7949,7 +7823,7 @@
     </w:p>
     <w:tbl>
       <w:tblPr>
-        <w:tblStyle w:val="Tablaconcuadrcula4-nfasis6"/>
+        <w:tblStyle w:val="GridTable4-Accent6"/>
         <w:tblW w:w="0" w:type="auto"/>
         <w:tblLook w:val="04A0" w:firstRow="1" w:lastRow="0" w:firstColumn="1" w:lastColumn="0" w:noHBand="0" w:noVBand="1"/>
       </w:tblPr>
@@ -8110,7 +7984,7 @@
           </w:tcPr>
           <w:p>
             <w:pPr>
-              <w:pStyle w:val="Prrafodelista"/>
+              <w:pStyle w:val="ListParagraph"/>
               <w:numPr>
                 <w:ilvl w:val="0"/>
                 <w:numId w:val="2"/>
@@ -8127,7 +8001,7 @@
           </w:p>
           <w:p>
             <w:pPr>
-              <w:pStyle w:val="Prrafodelista"/>
+              <w:pStyle w:val="ListParagraph"/>
               <w:numPr>
                 <w:ilvl w:val="0"/>
                 <w:numId w:val="2"/>
@@ -8144,7 +8018,7 @@
           </w:p>
           <w:p>
             <w:pPr>
-              <w:pStyle w:val="Prrafodelista"/>
+              <w:pStyle w:val="ListParagraph"/>
               <w:cnfStyle w:val="000000000000" w:firstRow="0" w:lastRow="0" w:firstColumn="0" w:lastColumn="0" w:oddVBand="0" w:evenVBand="0" w:oddHBand="0" w:evenHBand="0" w:firstRowFirstColumn="0" w:firstRowLastColumn="0" w:lastRowFirstColumn="0" w:lastRowLastColumn="0"/>
               <w:rPr>
                 <w:sz w:val="12"/>
@@ -8205,7 +8079,7 @@
     </w:p>
     <w:tbl>
       <w:tblPr>
-        <w:tblStyle w:val="Tablaconcuadrcula4-nfasis6"/>
+        <w:tblStyle w:val="GridTable4-Accent6"/>
         <w:tblW w:w="0" w:type="auto"/>
         <w:tblLook w:val="04A0" w:firstRow="1" w:lastRow="0" w:firstColumn="1" w:lastColumn="0" w:noHBand="0" w:noVBand="1"/>
       </w:tblPr>
@@ -8360,7 +8234,7 @@
           </w:tcPr>
           <w:p>
             <w:pPr>
-              <w:pStyle w:val="Prrafodelista"/>
+              <w:pStyle w:val="ListParagraph"/>
               <w:numPr>
                 <w:ilvl w:val="0"/>
                 <w:numId w:val="9"/>
@@ -8407,7 +8281,7 @@
           </w:p>
           <w:p>
             <w:pPr>
-              <w:pStyle w:val="Prrafodelista"/>
+              <w:pStyle w:val="ListParagraph"/>
               <w:numPr>
                 <w:ilvl w:val="0"/>
                 <w:numId w:val="9"/>
@@ -8446,7 +8320,7 @@
           </w:p>
           <w:p>
             <w:pPr>
-              <w:pStyle w:val="Prrafodelista"/>
+              <w:pStyle w:val="ListParagraph"/>
               <w:numPr>
                 <w:ilvl w:val="0"/>
                 <w:numId w:val="9"/>
@@ -8504,7 +8378,7 @@
           </w:p>
           <w:p>
             <w:pPr>
-              <w:pStyle w:val="Prrafodelista"/>
+              <w:pStyle w:val="ListParagraph"/>
               <w:numPr>
                 <w:ilvl w:val="0"/>
                 <w:numId w:val="9"/>
@@ -8553,7 +8427,7 @@
           </w:p>
           <w:p>
             <w:pPr>
-              <w:pStyle w:val="Prrafodelista"/>
+              <w:pStyle w:val="ListParagraph"/>
               <w:numPr>
                 <w:ilvl w:val="0"/>
                 <w:numId w:val="9"/>
@@ -8591,7 +8465,7 @@
           </w:p>
           <w:p>
             <w:pPr>
-              <w:pStyle w:val="Prrafodelista"/>
+              <w:pStyle w:val="ListParagraph"/>
               <w:numPr>
                 <w:ilvl w:val="0"/>
                 <w:numId w:val="9"/>
@@ -8621,29 +8495,15 @@
                 <w:szCs w:val="24"/>
                 <w:lang w:val="es-ES" w:eastAsia="es-ES"/>
               </w:rPr>
-              <w:t xml:space="preserve">ontroles de calidad de los </w:t>
-            </w:r>
-            <w:proofErr w:type="gramStart"/>
-            <w:r>
-              <w:rPr>
-                <w:rFonts w:eastAsia="Times New Roman" w:cs="Arial"/>
-                <w:color w:val="000000"/>
-                <w:szCs w:val="24"/>
-                <w:lang w:val="es-ES" w:eastAsia="es-ES"/>
-              </w:rPr>
-              <w:t>entregables</w:t>
-            </w:r>
-            <w:r>
-              <w:t xml:space="preserve"> iteración</w:t>
-            </w:r>
-            <w:proofErr w:type="gramEnd"/>
-            <w:r>
-              <w:t xml:space="preserve"> 2</w:t>
-            </w:r>
-          </w:p>
-          <w:p>
-            <w:pPr>
-              <w:pStyle w:val="Prrafodelista"/>
+              <w:t>ontroles de calidad de los entregables</w:t>
+            </w:r>
+            <w:r>
+              <w:t xml:space="preserve"> iteración 2</w:t>
+            </w:r>
+          </w:p>
+          <w:p>
+            <w:pPr>
+              <w:pStyle w:val="ListParagraph"/>
               <w:cnfStyle w:val="000000000000" w:firstRow="0" w:lastRow="0" w:firstColumn="0" w:lastColumn="0" w:oddVBand="0" w:evenVBand="0" w:oddHBand="0" w:evenHBand="0" w:firstRowFirstColumn="0" w:firstRowLastColumn="0" w:lastRowFirstColumn="0" w:lastRowLastColumn="0"/>
               <w:rPr>
                 <w:sz w:val="12"/>
@@ -8722,7 +8582,7 @@
     </w:p>
     <w:tbl>
       <w:tblPr>
-        <w:tblStyle w:val="Tablaconcuadrcula4-nfasis6"/>
+        <w:tblStyle w:val="GridTable4-Accent6"/>
         <w:tblW w:w="0" w:type="auto"/>
         <w:tblLook w:val="04A0" w:firstRow="1" w:lastRow="0" w:firstColumn="1" w:lastColumn="0" w:noHBand="0" w:noVBand="1"/>
       </w:tblPr>
@@ -8881,7 +8741,7 @@
           </w:tcPr>
           <w:p>
             <w:pPr>
-              <w:pStyle w:val="Prrafodelista"/>
+              <w:pStyle w:val="ListParagraph"/>
               <w:numPr>
                 <w:ilvl w:val="0"/>
                 <w:numId w:val="14"/>
@@ -8916,7 +8776,7 @@
           </w:p>
           <w:p>
             <w:pPr>
-              <w:pStyle w:val="Prrafodelista"/>
+              <w:pStyle w:val="ListParagraph"/>
               <w:numPr>
                 <w:ilvl w:val="0"/>
                 <w:numId w:val="14"/>
@@ -8996,7 +8856,7 @@
     </w:p>
     <w:tbl>
       <w:tblPr>
-        <w:tblStyle w:val="Tablaconcuadrcula4-nfasis6"/>
+        <w:tblStyle w:val="GridTable4-Accent6"/>
         <w:tblW w:w="0" w:type="auto"/>
         <w:tblLook w:val="04A0" w:firstRow="1" w:lastRow="0" w:firstColumn="1" w:lastColumn="0" w:noHBand="0" w:noVBand="1"/>
       </w:tblPr>
@@ -9155,7 +9015,7 @@
           </w:tcPr>
           <w:p>
             <w:pPr>
-              <w:pStyle w:val="Prrafodelista"/>
+              <w:pStyle w:val="ListParagraph"/>
               <w:numPr>
                 <w:ilvl w:val="0"/>
                 <w:numId w:val="2"/>
@@ -9220,7 +9080,7 @@
     </w:p>
     <w:tbl>
       <w:tblPr>
-        <w:tblStyle w:val="Tablaconcuadrcula4-nfasis6"/>
+        <w:tblStyle w:val="GridTable4-Accent6"/>
         <w:tblW w:w="0" w:type="auto"/>
         <w:tblLook w:val="04A0" w:firstRow="1" w:lastRow="0" w:firstColumn="1" w:lastColumn="0" w:noHBand="0" w:noVBand="1"/>
       </w:tblPr>
@@ -9379,7 +9239,7 @@
           </w:tcPr>
           <w:p>
             <w:pPr>
-              <w:pStyle w:val="Prrafodelista"/>
+              <w:pStyle w:val="ListParagraph"/>
               <w:numPr>
                 <w:ilvl w:val="0"/>
                 <w:numId w:val="2"/>
@@ -9405,7 +9265,7 @@
           </w:p>
           <w:p>
             <w:pPr>
-              <w:pStyle w:val="Prrafodelista"/>
+              <w:pStyle w:val="ListParagraph"/>
               <w:numPr>
                 <w:ilvl w:val="0"/>
                 <w:numId w:val="2"/>
@@ -9506,7 +9366,7 @@
 <w:ftr xmlns:wpc="http://schemas.microsoft.com/office/word/2010/wordprocessingCanvas" xmlns:cx="http://schemas.microsoft.com/office/drawing/2014/chartex" xmlns:cx1="http://schemas.microsoft.com/office/drawing/2015/9/8/chartex" xmlns:cx2="http://schemas.microsoft.com/office/drawing/2015/10/21/chartex" xmlns:cx3="http://schemas.microsoft.com/office/drawing/2016/5/9/chartex" xmlns:cx4="http://schemas.microsoft.com/office/drawing/2016/5/10/chartex" xmlns:cx5="http://schemas.microsoft.com/office/drawing/2016/5/11/chartex" xmlns:cx6="http://schemas.microsoft.com/office/drawing/2016/5/12/chartex" xmlns:cx7="http://schemas.microsoft.com/office/drawing/2016/5/13/chartex" xmlns:cx8="http://schemas.microsoft.com/office/drawing/2016/5/14/chartex" xmlns:mc="http://schemas.openxmlformats.org/markup-compatibility/2006" xmlns:aink="http://schemas.microsoft.com/office/drawing/2016/ink" xmlns:am3d="http://schemas.microsoft.com/office/drawing/2017/model3d" xmlns:o="urn:schemas-microsoft-com:office:office" xmlns:oel="http://schemas.microsoft.com/office/2019/extlst" xmlns:r="http://schemas.openxmlformats.org/officeDocument/2006/relationships" xmlns:m="http://schemas.openxmlformats.org/officeDocument/2006/math" xmlns:v="urn:schemas-microsoft-com:vml" xmlns:wp14="http://schemas.microsoft.com/office/word/2010/wordprocessingDrawing" xmlns:wp="http://schemas.openxmlformats.org/drawingml/2006/wordprocessingDrawing" xmlns:w10="urn:schemas-microsoft-com:office:word" xmlns:w="http://schemas.openxmlformats.org/wordprocessingml/2006/main" xmlns:w14="http://schemas.microsoft.com/office/word/2010/wordml" xmlns:w15="http://schemas.microsoft.com/office/word/2012/wordml" xmlns:w16cex="http://schemas.microsoft.com/office/word/2018/wordml/cex" xmlns:w16cid="http://schemas.microsoft.com/office/word/2016/wordml/cid" xmlns:w16="http://schemas.microsoft.com/office/word/2018/wordml" xmlns:w16sdtdh="http://schemas.microsoft.com/office/word/2020/wordml/sdtdatahash" xmlns:w16se="http://schemas.microsoft.com/office/word/2015/wordml/symex" xmlns:wpg="http://schemas.microsoft.com/office/word/2010/wordprocessingGroup" xmlns:wpi="http://schemas.microsoft.com/office/word/2010/wordprocessingInk" xmlns:wne="http://schemas.microsoft.com/office/word/2006/wordml" xmlns:wps="http://schemas.microsoft.com/office/word/2010/wordprocessingShape" mc:Ignorable="w14 w15 w16se w16cid w16 w16cex w16sdtdh wp14">
   <w:p>
     <w:pPr>
-      <w:pStyle w:val="Piedepgina"/>
+      <w:pStyle w:val="Footer"/>
       <w:jc w:val="center"/>
       <w:rPr>
         <w:sz w:val="20"/>
@@ -9553,7 +9413,7 @@
 <w:hdr xmlns:wpc="http://schemas.microsoft.com/office/word/2010/wordprocessingCanvas" xmlns:cx="http://schemas.microsoft.com/office/drawing/2014/chartex" xmlns:cx1="http://schemas.microsoft.com/office/drawing/2015/9/8/chartex" xmlns:cx2="http://schemas.microsoft.com/office/drawing/2015/10/21/chartex" xmlns:cx3="http://schemas.microsoft.com/office/drawing/2016/5/9/chartex" xmlns:cx4="http://schemas.microsoft.com/office/drawing/2016/5/10/chartex" xmlns:cx5="http://schemas.microsoft.com/office/drawing/2016/5/11/chartex" xmlns:cx6="http://schemas.microsoft.com/office/drawing/2016/5/12/chartex" xmlns:cx7="http://schemas.microsoft.com/office/drawing/2016/5/13/chartex" xmlns:cx8="http://schemas.microsoft.com/office/drawing/2016/5/14/chartex" xmlns:mc="http://schemas.openxmlformats.org/markup-compatibility/2006" xmlns:aink="http://schemas.microsoft.com/office/drawing/2016/ink" xmlns:am3d="http://schemas.microsoft.com/office/drawing/2017/model3d" xmlns:o="urn:schemas-microsoft-com:office:office" xmlns:oel="http://schemas.microsoft.com/office/2019/extlst" xmlns:r="http://schemas.openxmlformats.org/officeDocument/2006/relationships" xmlns:m="http://schemas.openxmlformats.org/officeDocument/2006/math" xmlns:v="urn:schemas-microsoft-com:vml" xmlns:wp14="http://schemas.microsoft.com/office/word/2010/wordprocessingDrawing" xmlns:wp="http://schemas.openxmlformats.org/drawingml/2006/wordprocessingDrawing" xmlns:w10="urn:schemas-microsoft-com:office:word" xmlns:w="http://schemas.openxmlformats.org/wordprocessingml/2006/main" xmlns:w14="http://schemas.microsoft.com/office/word/2010/wordml" xmlns:w15="http://schemas.microsoft.com/office/word/2012/wordml" xmlns:w16cex="http://schemas.microsoft.com/office/word/2018/wordml/cex" xmlns:w16cid="http://schemas.microsoft.com/office/word/2016/wordml/cid" xmlns:w16="http://schemas.microsoft.com/office/word/2018/wordml" xmlns:w16sdtdh="http://schemas.microsoft.com/office/word/2020/wordml/sdtdatahash" xmlns:w16se="http://schemas.microsoft.com/office/word/2015/wordml/symex" xmlns:wpg="http://schemas.microsoft.com/office/word/2010/wordprocessingGroup" xmlns:wpi="http://schemas.microsoft.com/office/word/2010/wordprocessingInk" xmlns:wne="http://schemas.microsoft.com/office/word/2006/wordml" xmlns:wps="http://schemas.microsoft.com/office/word/2010/wordprocessingShape" mc:Ignorable="w14 w15 w16se w16cid w16 w16cex w16sdtdh wp14">
   <w:p>
     <w:pPr>
-      <w:pStyle w:val="Encabezado"/>
+      <w:pStyle w:val="Header"/>
       <w:spacing w:after="0"/>
       <w:rPr>
         <w:b/>
@@ -9574,7 +9434,7 @@
   </w:p>
   <w:p>
     <w:pPr>
-      <w:pStyle w:val="Encabezado"/>
+      <w:pStyle w:val="Header"/>
       <w:spacing w:after="0"/>
       <w:jc w:val="right"/>
       <w:rPr>
@@ -9679,7 +9539,7 @@
   </w:p>
   <w:p>
     <w:pPr>
-      <w:pStyle w:val="Encabezado"/>
+      <w:pStyle w:val="Header"/>
       <w:spacing w:after="0"/>
       <w:jc w:val="right"/>
       <w:rPr>
@@ -11633,10 +11493,10 @@
       <w:lang w:val="es-VE" w:eastAsia="en-US"/>
     </w:rPr>
   </w:style>
-  <w:style w:type="paragraph" w:styleId="Ttulo1">
+  <w:style w:type="paragraph" w:styleId="Heading1">
     <w:name w:val="heading 1"/>
     <w:basedOn w:val="Normal"/>
-    <w:link w:val="Ttulo1Car"/>
+    <w:link w:val="Heading1Char"/>
     <w:uiPriority w:val="9"/>
     <w:qFormat/>
     <w:rsid w:val="00FD7899"/>
@@ -11655,10 +11515,10 @@
       <w:lang w:eastAsia="es-VE"/>
     </w:rPr>
   </w:style>
-  <w:style w:type="paragraph" w:styleId="Ttulo2">
+  <w:style w:type="paragraph" w:styleId="Heading2">
     <w:name w:val="heading 2"/>
     <w:basedOn w:val="Normal"/>
-    <w:link w:val="Ttulo2Car"/>
+    <w:link w:val="Heading2Char"/>
     <w:uiPriority w:val="9"/>
     <w:qFormat/>
     <w:rsid w:val="001D487D"/>
@@ -11675,11 +11535,11 @@
       <w:lang w:eastAsia="es-VE"/>
     </w:rPr>
   </w:style>
-  <w:style w:type="paragraph" w:styleId="Ttulo3">
+  <w:style w:type="paragraph" w:styleId="Heading3">
     <w:name w:val="heading 3"/>
     <w:basedOn w:val="Normal"/>
     <w:next w:val="Normal"/>
-    <w:link w:val="Ttulo3Car"/>
+    <w:link w:val="Heading3Char"/>
     <w:uiPriority w:val="9"/>
     <w:unhideWhenUsed/>
     <w:qFormat/>
@@ -11697,11 +11557,11 @@
       <w:szCs w:val="26"/>
     </w:rPr>
   </w:style>
-  <w:style w:type="paragraph" w:styleId="Ttulo4">
+  <w:style w:type="paragraph" w:styleId="Heading4">
     <w:name w:val="heading 4"/>
     <w:basedOn w:val="Normal"/>
     <w:next w:val="Normal"/>
-    <w:link w:val="Ttulo4Car"/>
+    <w:link w:val="Heading4Char"/>
     <w:uiPriority w:val="9"/>
     <w:unhideWhenUsed/>
     <w:qFormat/>
@@ -11719,11 +11579,11 @@
       <w:szCs w:val="28"/>
     </w:rPr>
   </w:style>
-  <w:style w:type="paragraph" w:styleId="Ttulo5">
+  <w:style w:type="paragraph" w:styleId="Heading5">
     <w:name w:val="heading 5"/>
     <w:basedOn w:val="Normal"/>
     <w:next w:val="Normal"/>
-    <w:link w:val="Ttulo5Car"/>
+    <w:link w:val="Heading5Char"/>
     <w:uiPriority w:val="9"/>
     <w:unhideWhenUsed/>
     <w:qFormat/>
@@ -11742,13 +11602,13 @@
       <w:szCs w:val="26"/>
     </w:rPr>
   </w:style>
-  <w:style w:type="character" w:default="1" w:styleId="Fuentedeprrafopredeter">
+  <w:style w:type="character" w:default="1" w:styleId="DefaultParagraphFont">
     <w:name w:val="Default Paragraph Font"/>
     <w:uiPriority w:val="1"/>
     <w:semiHidden/>
     <w:unhideWhenUsed/>
   </w:style>
-  <w:style w:type="table" w:default="1" w:styleId="Tablanormal">
+  <w:style w:type="table" w:default="1" w:styleId="TableNormal">
     <w:name w:val="Normal Table"/>
     <w:uiPriority w:val="99"/>
     <w:semiHidden/>
@@ -11763,7 +11623,7 @@
       </w:tblCellMar>
     </w:tblPr>
   </w:style>
-  <w:style w:type="numbering" w:default="1" w:styleId="Sinlista">
+  <w:style w:type="numbering" w:default="1" w:styleId="NoList">
     <w:name w:val="No List"/>
     <w:uiPriority w:val="99"/>
     <w:semiHidden/>
@@ -11786,10 +11646,10 @@
   </w:style>
   <w:style w:type="character" w:customStyle="1" w:styleId="apple-converted-space">
     <w:name w:val="apple-converted-space"/>
-    <w:basedOn w:val="Fuentedeprrafopredeter"/>
+    <w:basedOn w:val="DefaultParagraphFont"/>
     <w:rsid w:val="00FC5152"/>
   </w:style>
-  <w:style w:type="character" w:styleId="Textoennegrita">
+  <w:style w:type="character" w:styleId="Strong">
     <w:name w:val="Strong"/>
     <w:uiPriority w:val="22"/>
     <w:qFormat/>
@@ -11799,7 +11659,7 @@
       <w:bCs/>
     </w:rPr>
   </w:style>
-  <w:style w:type="paragraph" w:styleId="Prrafodelista">
+  <w:style w:type="paragraph" w:styleId="ListParagraph">
     <w:name w:val="List Paragraph"/>
     <w:basedOn w:val="Normal"/>
     <w:uiPriority w:val="34"/>
@@ -11810,7 +11670,7 @@
       <w:contextualSpacing/>
     </w:pPr>
   </w:style>
-  <w:style w:type="character" w:styleId="Hipervnculo">
+  <w:style w:type="character" w:styleId="Hyperlink">
     <w:name w:val="Hyperlink"/>
     <w:uiPriority w:val="99"/>
     <w:unhideWhenUsed/>
@@ -11820,9 +11680,9 @@
       <w:u w:val="single"/>
     </w:rPr>
   </w:style>
-  <w:style w:type="table" w:styleId="Tablaconcuadrcula">
+  <w:style w:type="table" w:styleId="TableGrid">
     <w:name w:val="Table Grid"/>
-    <w:basedOn w:val="Tablanormal"/>
+    <w:basedOn w:val="TableNormal"/>
     <w:rsid w:val="00245426"/>
     <w:tblPr>
       <w:tblBorders>
@@ -11835,10 +11695,10 @@
       </w:tblBorders>
     </w:tblPr>
   </w:style>
-  <w:style w:type="paragraph" w:styleId="Textocomentario">
+  <w:style w:type="paragraph" w:styleId="CommentText">
     <w:name w:val="annotation text"/>
     <w:basedOn w:val="Normal"/>
-    <w:link w:val="TextocomentarioCar"/>
+    <w:link w:val="CommentTextChar"/>
     <w:semiHidden/>
     <w:rsid w:val="00176567"/>
     <w:pPr>
@@ -11851,9 +11711,9 @@
       <w:lang w:val="en-US"/>
     </w:rPr>
   </w:style>
-  <w:style w:type="character" w:customStyle="1" w:styleId="TextocomentarioCar">
-    <w:name w:val="Texto comentario Car"/>
-    <w:link w:val="Textocomentario"/>
+  <w:style w:type="character" w:customStyle="1" w:styleId="CommentTextChar">
+    <w:name w:val="Comment Text Char"/>
+    <w:link w:val="CommentText"/>
     <w:semiHidden/>
     <w:rsid w:val="00176567"/>
     <w:rPr>
@@ -11863,9 +11723,9 @@
       <w:lang w:val="en-US"/>
     </w:rPr>
   </w:style>
-  <w:style w:type="character" w:customStyle="1" w:styleId="Ttulo1Car">
-    <w:name w:val="Título 1 Car"/>
-    <w:link w:val="Ttulo1"/>
+  <w:style w:type="character" w:customStyle="1" w:styleId="Heading1Char">
+    <w:name w:val="Heading 1 Char"/>
+    <w:link w:val="Heading1"/>
     <w:uiPriority w:val="9"/>
     <w:rsid w:val="00FD7899"/>
     <w:rPr>
@@ -11879,9 +11739,9 @@
       <w:lang w:val="es-VE" w:eastAsia="es-VE"/>
     </w:rPr>
   </w:style>
-  <w:style w:type="character" w:customStyle="1" w:styleId="Ttulo2Car">
-    <w:name w:val="Título 2 Car"/>
-    <w:link w:val="Ttulo2"/>
+  <w:style w:type="character" w:customStyle="1" w:styleId="Heading2Char">
+    <w:name w:val="Heading 2 Char"/>
+    <w:link w:val="Heading2"/>
     <w:uiPriority w:val="9"/>
     <w:rsid w:val="001D487D"/>
     <w:rPr>
@@ -11896,40 +11756,40 @@
   </w:style>
   <w:style w:type="character" w:customStyle="1" w:styleId="vote-count-post">
     <w:name w:val="vote-count-post"/>
-    <w:basedOn w:val="Fuentedeprrafopredeter"/>
+    <w:basedOn w:val="DefaultParagraphFont"/>
     <w:rsid w:val="00C3380A"/>
   </w:style>
   <w:style w:type="character" w:customStyle="1" w:styleId="relativetime">
     <w:name w:val="relativetime"/>
-    <w:basedOn w:val="Fuentedeprrafopredeter"/>
+    <w:basedOn w:val="DefaultParagraphFont"/>
     <w:rsid w:val="00C3380A"/>
   </w:style>
   <w:style w:type="character" w:customStyle="1" w:styleId="reputation-score">
     <w:name w:val="reputation-score"/>
-    <w:basedOn w:val="Fuentedeprrafopredeter"/>
+    <w:basedOn w:val="DefaultParagraphFont"/>
     <w:rsid w:val="00C3380A"/>
   </w:style>
   <w:style w:type="character" w:customStyle="1" w:styleId="badgecount">
     <w:name w:val="badgecount"/>
-    <w:basedOn w:val="Fuentedeprrafopredeter"/>
+    <w:basedOn w:val="DefaultParagraphFont"/>
     <w:rsid w:val="00C3380A"/>
   </w:style>
   <w:style w:type="character" w:customStyle="1" w:styleId="cool">
     <w:name w:val="cool"/>
-    <w:basedOn w:val="Fuentedeprrafopredeter"/>
+    <w:basedOn w:val="DefaultParagraphFont"/>
     <w:rsid w:val="00C3380A"/>
   </w:style>
   <w:style w:type="character" w:customStyle="1" w:styleId="comment-copy">
     <w:name w:val="comment-copy"/>
-    <w:basedOn w:val="Fuentedeprrafopredeter"/>
+    <w:basedOn w:val="DefaultParagraphFont"/>
     <w:rsid w:val="00C3380A"/>
   </w:style>
   <w:style w:type="character" w:customStyle="1" w:styleId="comment-date">
     <w:name w:val="comment-date"/>
-    <w:basedOn w:val="Fuentedeprrafopredeter"/>
+    <w:basedOn w:val="DefaultParagraphFont"/>
     <w:rsid w:val="00C3380A"/>
   </w:style>
-  <w:style w:type="character" w:styleId="nfasis">
+  <w:style w:type="character" w:styleId="Emphasis">
     <w:name w:val="Emphasis"/>
     <w:uiPriority w:val="20"/>
     <w:qFormat/>
@@ -11939,10 +11799,10 @@
       <w:iCs/>
     </w:rPr>
   </w:style>
-  <w:style w:type="paragraph" w:styleId="Textodeglobo">
+  <w:style w:type="paragraph" w:styleId="BalloonText">
     <w:name w:val="Balloon Text"/>
     <w:basedOn w:val="Normal"/>
-    <w:link w:val="TextodegloboCar"/>
+    <w:link w:val="BalloonTextChar"/>
     <w:uiPriority w:val="99"/>
     <w:semiHidden/>
     <w:unhideWhenUsed/>
@@ -11956,9 +11816,9 @@
       <w:szCs w:val="16"/>
     </w:rPr>
   </w:style>
-  <w:style w:type="character" w:customStyle="1" w:styleId="TextodegloboCar">
-    <w:name w:val="Texto de globo Car"/>
-    <w:link w:val="Textodeglobo"/>
+  <w:style w:type="character" w:customStyle="1" w:styleId="BalloonTextChar">
+    <w:name w:val="Balloon Text Char"/>
+    <w:link w:val="BalloonText"/>
     <w:uiPriority w:val="99"/>
     <w:semiHidden/>
     <w:rsid w:val="00C3380A"/>
@@ -11968,9 +11828,9 @@
       <w:szCs w:val="16"/>
     </w:rPr>
   </w:style>
-  <w:style w:type="character" w:customStyle="1" w:styleId="Ttulo3Car">
-    <w:name w:val="Título 3 Car"/>
-    <w:link w:val="Ttulo3"/>
+  <w:style w:type="character" w:customStyle="1" w:styleId="Heading3Char">
+    <w:name w:val="Heading 3 Char"/>
+    <w:link w:val="Heading3"/>
     <w:uiPriority w:val="9"/>
     <w:rsid w:val="00D237EB"/>
     <w:rPr>
@@ -11984,13 +11844,13 @@
   </w:style>
   <w:style w:type="character" w:customStyle="1" w:styleId="ilad">
     <w:name w:val="il_ad"/>
-    <w:basedOn w:val="Fuentedeprrafopredeter"/>
+    <w:basedOn w:val="DefaultParagraphFont"/>
     <w:rsid w:val="008F218C"/>
   </w:style>
-  <w:style w:type="paragraph" w:styleId="Encabezado">
+  <w:style w:type="paragraph" w:styleId="Header">
     <w:name w:val="header"/>
     <w:basedOn w:val="Normal"/>
-    <w:link w:val="EncabezadoCar"/>
+    <w:link w:val="HeaderChar"/>
     <w:uiPriority w:val="99"/>
     <w:unhideWhenUsed/>
     <w:rsid w:val="00061A87"/>
@@ -12001,9 +11861,9 @@
       </w:tabs>
     </w:pPr>
   </w:style>
-  <w:style w:type="character" w:customStyle="1" w:styleId="EncabezadoCar">
-    <w:name w:val="Encabezado Car"/>
-    <w:link w:val="Encabezado"/>
+  <w:style w:type="character" w:customStyle="1" w:styleId="HeaderChar">
+    <w:name w:val="Header Char"/>
+    <w:link w:val="Header"/>
     <w:uiPriority w:val="99"/>
     <w:rsid w:val="00061A87"/>
     <w:rPr>
@@ -12012,10 +11872,10 @@
       <w:lang w:eastAsia="en-US"/>
     </w:rPr>
   </w:style>
-  <w:style w:type="paragraph" w:styleId="Piedepgina">
+  <w:style w:type="paragraph" w:styleId="Footer">
     <w:name w:val="footer"/>
     <w:basedOn w:val="Normal"/>
-    <w:link w:val="PiedepginaCar"/>
+    <w:link w:val="FooterChar"/>
     <w:uiPriority w:val="99"/>
     <w:unhideWhenUsed/>
     <w:rsid w:val="00061A87"/>
@@ -12026,9 +11886,9 @@
       </w:tabs>
     </w:pPr>
   </w:style>
-  <w:style w:type="character" w:customStyle="1" w:styleId="PiedepginaCar">
-    <w:name w:val="Pie de página Car"/>
-    <w:link w:val="Piedepgina"/>
+  <w:style w:type="character" w:customStyle="1" w:styleId="FooterChar">
+    <w:name w:val="Footer Char"/>
+    <w:link w:val="Footer"/>
     <w:uiPriority w:val="99"/>
     <w:rsid w:val="00061A87"/>
     <w:rPr>
@@ -12037,9 +11897,9 @@
       <w:lang w:eastAsia="en-US"/>
     </w:rPr>
   </w:style>
-  <w:style w:type="paragraph" w:styleId="TtuloTDC">
+  <w:style w:type="paragraph" w:styleId="TOCHeading">
     <w:name w:val="TOC Heading"/>
-    <w:basedOn w:val="Ttulo1"/>
+    <w:basedOn w:val="Heading1"/>
     <w:next w:val="Normal"/>
     <w:uiPriority w:val="39"/>
     <w:semiHidden/>
@@ -12059,7 +11919,7 @@
       <w:szCs w:val="28"/>
     </w:rPr>
   </w:style>
-  <w:style w:type="paragraph" w:styleId="TDC1">
+  <w:style w:type="paragraph" w:styleId="TOC1">
     <w:name w:val="toc 1"/>
     <w:basedOn w:val="Normal"/>
     <w:next w:val="Normal"/>
@@ -12069,7 +11929,7 @@
     <w:qFormat/>
     <w:rsid w:val="00B94149"/>
   </w:style>
-  <w:style w:type="paragraph" w:styleId="TDC2">
+  <w:style w:type="paragraph" w:styleId="TOC2">
     <w:name w:val="toc 2"/>
     <w:basedOn w:val="Normal"/>
     <w:next w:val="Normal"/>
@@ -12082,7 +11942,7 @@
       <w:ind w:left="220"/>
     </w:pPr>
   </w:style>
-  <w:style w:type="paragraph" w:styleId="TDC3">
+  <w:style w:type="paragraph" w:styleId="TOC3">
     <w:name w:val="toc 3"/>
     <w:basedOn w:val="Normal"/>
     <w:next w:val="Normal"/>
@@ -12101,7 +11961,7 @@
       <w:lang w:eastAsia="es-VE"/>
     </w:rPr>
   </w:style>
-  <w:style w:type="paragraph" w:styleId="Sinespaciado">
+  <w:style w:type="paragraph" w:styleId="NoSpacing">
     <w:name w:val="No Spacing"/>
     <w:uiPriority w:val="1"/>
     <w:qFormat/>
@@ -12113,9 +11973,9 @@
       <w:lang w:val="es-VE" w:eastAsia="en-US"/>
     </w:rPr>
   </w:style>
-  <w:style w:type="table" w:styleId="Tablaconcuadrcula5oscura">
+  <w:style w:type="table" w:styleId="GridTable5Dark">
     <w:name w:val="Grid Table 5 Dark"/>
-    <w:basedOn w:val="Tablanormal"/>
+    <w:basedOn w:val="TableNormal"/>
     <w:uiPriority w:val="50"/>
     <w:rsid w:val="00B20B12"/>
     <w:tblPr>
@@ -12216,9 +12076,9 @@
       </w:tcPr>
     </w:tblStylePr>
   </w:style>
-  <w:style w:type="table" w:styleId="Tablaconcuadrcula5oscura-nfasis6">
+  <w:style w:type="table" w:styleId="GridTable5Dark-Accent6">
     <w:name w:val="Grid Table 5 Dark Accent 6"/>
-    <w:basedOn w:val="Tablanormal"/>
+    <w:basedOn w:val="TableNormal"/>
     <w:uiPriority w:val="50"/>
     <w:rsid w:val="00B20B12"/>
     <w:tblPr>
@@ -12319,9 +12179,9 @@
       </w:tcPr>
     </w:tblStylePr>
   </w:style>
-  <w:style w:type="table" w:styleId="Tablaconcuadrcula5oscura-nfasis5">
+  <w:style w:type="table" w:styleId="GridTable5Dark-Accent5">
     <w:name w:val="Grid Table 5 Dark Accent 5"/>
-    <w:basedOn w:val="Tablanormal"/>
+    <w:basedOn w:val="TableNormal"/>
     <w:uiPriority w:val="50"/>
     <w:rsid w:val="00B20B12"/>
     <w:tblPr>
@@ -12422,9 +12282,9 @@
       </w:tcPr>
     </w:tblStylePr>
   </w:style>
-  <w:style w:type="table" w:styleId="Tablaconcuadrcula5oscura-nfasis4">
+  <w:style w:type="table" w:styleId="GridTable5Dark-Accent4">
     <w:name w:val="Grid Table 5 Dark Accent 4"/>
-    <w:basedOn w:val="Tablanormal"/>
+    <w:basedOn w:val="TableNormal"/>
     <w:uiPriority w:val="50"/>
     <w:rsid w:val="00B20B12"/>
     <w:tblPr>
@@ -12525,9 +12385,9 @@
       </w:tcPr>
     </w:tblStylePr>
   </w:style>
-  <w:style w:type="table" w:styleId="Tablaconcuadrcula5oscura-nfasis3">
+  <w:style w:type="table" w:styleId="GridTable5Dark-Accent3">
     <w:name w:val="Grid Table 5 Dark Accent 3"/>
-    <w:basedOn w:val="Tablanormal"/>
+    <w:basedOn w:val="TableNormal"/>
     <w:uiPriority w:val="50"/>
     <w:rsid w:val="00B20B12"/>
     <w:tblPr>
@@ -12628,9 +12488,9 @@
       </w:tcPr>
     </w:tblStylePr>
   </w:style>
-  <w:style w:type="table" w:styleId="Tablaconcuadrcula5oscura-nfasis2">
+  <w:style w:type="table" w:styleId="GridTable5Dark-Accent2">
     <w:name w:val="Grid Table 5 Dark Accent 2"/>
-    <w:basedOn w:val="Tablanormal"/>
+    <w:basedOn w:val="TableNormal"/>
     <w:uiPriority w:val="50"/>
     <w:rsid w:val="00B20B12"/>
     <w:tblPr>
@@ -12731,9 +12591,9 @@
       </w:tcPr>
     </w:tblStylePr>
   </w:style>
-  <w:style w:type="table" w:styleId="Tablaconcuadrcula4-nfasis1">
+  <w:style w:type="table" w:styleId="GridTable4-Accent1">
     <w:name w:val="Grid Table 4 Accent 1"/>
-    <w:basedOn w:val="Tablanormal"/>
+    <w:basedOn w:val="TableNormal"/>
     <w:uiPriority w:val="49"/>
     <w:rsid w:val="00B20B12"/>
     <w:tblPr>
@@ -12804,9 +12664,9 @@
       </w:tcPr>
     </w:tblStylePr>
   </w:style>
-  <w:style w:type="table" w:styleId="Tabladelista7concolores-nfasis3">
+  <w:style w:type="table" w:styleId="ListTable7Colorful-Accent3">
     <w:name w:val="List Table 7 Colorful Accent 3"/>
-    <w:basedOn w:val="Tablanormal"/>
+    <w:basedOn w:val="TableNormal"/>
     <w:uiPriority w:val="52"/>
     <w:rsid w:val="00B20B12"/>
     <w:rPr>
@@ -12924,9 +12784,9 @@
       </w:tcPr>
     </w:tblStylePr>
   </w:style>
-  <w:style w:type="table" w:styleId="Tabladelista2-nfasis3">
+  <w:style w:type="table" w:styleId="ListTable2-Accent3">
     <w:name w:val="List Table 2 Accent 3"/>
-    <w:basedOn w:val="Tablanormal"/>
+    <w:basedOn w:val="TableNormal"/>
     <w:uiPriority w:val="47"/>
     <w:rsid w:val="00B20B12"/>
     <w:tblPr>
@@ -12975,9 +12835,9 @@
       </w:tcPr>
     </w:tblStylePr>
   </w:style>
-  <w:style w:type="table" w:styleId="Tablaconcuadrcula3-nfasis3">
+  <w:style w:type="table" w:styleId="GridTable3-Accent3">
     <w:name w:val="Grid Table 3 Accent 3"/>
-    <w:basedOn w:val="Tablanormal"/>
+    <w:basedOn w:val="TableNormal"/>
     <w:uiPriority w:val="48"/>
     <w:rsid w:val="00B20B12"/>
     <w:tblPr>
@@ -13108,9 +12968,9 @@
       </w:tcPr>
     </w:tblStylePr>
   </w:style>
-  <w:style w:type="table" w:styleId="Tablaconcuadrcula4-nfasis3">
+  <w:style w:type="table" w:styleId="GridTable4-Accent3">
     <w:name w:val="Grid Table 4 Accent 3"/>
-    <w:basedOn w:val="Tablanormal"/>
+    <w:basedOn w:val="TableNormal"/>
     <w:uiPriority w:val="49"/>
     <w:rsid w:val="00B20B12"/>
     <w:tblPr>
@@ -13181,9 +13041,9 @@
       </w:tcPr>
     </w:tblStylePr>
   </w:style>
-  <w:style w:type="table" w:styleId="Tablaconcuadrcula6concolores-nfasis3">
+  <w:style w:type="table" w:styleId="GridTable6Colorful-Accent3">
     <w:name w:val="Grid Table 6 Colorful Accent 3"/>
-    <w:basedOn w:val="Tablanormal"/>
+    <w:basedOn w:val="TableNormal"/>
     <w:uiPriority w:val="51"/>
     <w:rsid w:val="00B20B12"/>
     <w:rPr>
@@ -13250,9 +13110,9 @@
       </w:tcPr>
     </w:tblStylePr>
   </w:style>
-  <w:style w:type="table" w:styleId="Tablaconcuadrcula7concolores-nfasis3">
+  <w:style w:type="table" w:styleId="GridTable7Colorful-Accent3">
     <w:name w:val="Grid Table 7 Colorful Accent 3"/>
-    <w:basedOn w:val="Tablanormal"/>
+    <w:basedOn w:val="TableNormal"/>
     <w:uiPriority w:val="52"/>
     <w:rsid w:val="00B20B12"/>
     <w:rPr>
@@ -13386,9 +13246,9 @@
       </w:tcPr>
     </w:tblStylePr>
   </w:style>
-  <w:style w:type="table" w:styleId="Tablanormal3">
+  <w:style w:type="table" w:styleId="PlainTable3">
     <w:name w:val="Plain Table 3"/>
-    <w:basedOn w:val="Tablanormal"/>
+    <w:basedOn w:val="TableNormal"/>
     <w:uiPriority w:val="43"/>
     <w:rsid w:val="00B20B12"/>
     <w:tblPr>
@@ -13476,9 +13336,9 @@
       </w:tcPr>
     </w:tblStylePr>
   </w:style>
-  <w:style w:type="table" w:styleId="Tablaconcuadrcula2-nfasis4">
+  <w:style w:type="table" w:styleId="GridTable2-Accent4">
     <w:name w:val="Grid Table 2 Accent 4"/>
-    <w:basedOn w:val="Tablanormal"/>
+    <w:basedOn w:val="TableNormal"/>
     <w:uiPriority w:val="47"/>
     <w:rsid w:val="00B20B12"/>
     <w:tblPr>
@@ -13548,9 +13408,9 @@
       </w:tcPr>
     </w:tblStylePr>
   </w:style>
-  <w:style w:type="table" w:styleId="Tablaconcuadrcula2-nfasis5">
+  <w:style w:type="table" w:styleId="GridTable2-Accent5">
     <w:name w:val="Grid Table 2 Accent 5"/>
-    <w:basedOn w:val="Tablanormal"/>
+    <w:basedOn w:val="TableNormal"/>
     <w:uiPriority w:val="47"/>
     <w:rsid w:val="00B20B12"/>
     <w:tblPr>
@@ -13620,9 +13480,9 @@
       </w:tcPr>
     </w:tblStylePr>
   </w:style>
-  <w:style w:type="table" w:styleId="Tablaconcuadrcula3-nfasis5">
+  <w:style w:type="table" w:styleId="GridTable3-Accent5">
     <w:name w:val="Grid Table 3 Accent 5"/>
-    <w:basedOn w:val="Tablanormal"/>
+    <w:basedOn w:val="TableNormal"/>
     <w:uiPriority w:val="48"/>
     <w:rsid w:val="00B20B12"/>
     <w:tblPr>
@@ -13753,9 +13613,9 @@
       </w:tcPr>
     </w:tblStylePr>
   </w:style>
-  <w:style w:type="table" w:styleId="Tablaconcuadrcula2-nfasis3">
+  <w:style w:type="table" w:styleId="GridTable2-Accent3">
     <w:name w:val="Grid Table 2 Accent 3"/>
-    <w:basedOn w:val="Tablanormal"/>
+    <w:basedOn w:val="TableNormal"/>
     <w:uiPriority w:val="47"/>
     <w:rsid w:val="00B20B12"/>
     <w:tblPr>
@@ -13825,9 +13685,9 @@
       </w:tcPr>
     </w:tblStylePr>
   </w:style>
-  <w:style w:type="table" w:styleId="Tablanormal2">
+  <w:style w:type="table" w:styleId="PlainTable2">
     <w:name w:val="Plain Table 2"/>
-    <w:basedOn w:val="Tablanormal"/>
+    <w:basedOn w:val="TableNormal"/>
     <w:uiPriority w:val="42"/>
     <w:rsid w:val="0068613A"/>
     <w:tblPr>
@@ -13902,9 +13762,9 @@
       </w:tcPr>
     </w:tblStylePr>
   </w:style>
-  <w:style w:type="table" w:styleId="Tabladelista6concolores-nfasis3">
+  <w:style w:type="table" w:styleId="ListTable6Colorful-Accent3">
     <w:name w:val="List Table 6 Colorful Accent 3"/>
-    <w:basedOn w:val="Tablanormal"/>
+    <w:basedOn w:val="TableNormal"/>
     <w:uiPriority w:val="51"/>
     <w:rsid w:val="0068613A"/>
     <w:rPr>
@@ -13967,9 +13827,9 @@
       </w:tcPr>
     </w:tblStylePr>
   </w:style>
-  <w:style w:type="table" w:styleId="Tabladelista1clara-nfasis3">
+  <w:style w:type="table" w:styleId="ListTable1Light-Accent3">
     <w:name w:val="List Table 1 Light Accent 3"/>
-    <w:basedOn w:val="Tablanormal"/>
+    <w:basedOn w:val="TableNormal"/>
     <w:uiPriority w:val="46"/>
     <w:rsid w:val="0068613A"/>
     <w:tblPr>
@@ -14025,7 +13885,7 @@
       </w:tcPr>
     </w:tblStylePr>
   </w:style>
-  <w:style w:type="character" w:styleId="Refdecomentario">
+  <w:style w:type="character" w:styleId="CommentReference">
     <w:name w:val="annotation reference"/>
     <w:uiPriority w:val="99"/>
     <w:semiHidden/>
@@ -14036,11 +13896,11 @@
       <w:szCs w:val="16"/>
     </w:rPr>
   </w:style>
-  <w:style w:type="paragraph" w:styleId="Asuntodelcomentario">
+  <w:style w:type="paragraph" w:styleId="CommentSubject">
     <w:name w:val="annotation subject"/>
-    <w:basedOn w:val="Textocomentario"/>
-    <w:next w:val="Textocomentario"/>
-    <w:link w:val="AsuntodelcomentarioCar"/>
+    <w:basedOn w:val="CommentText"/>
+    <w:next w:val="CommentText"/>
+    <w:link w:val="CommentSubjectChar"/>
     <w:uiPriority w:val="99"/>
     <w:semiHidden/>
     <w:unhideWhenUsed/>
@@ -14055,9 +13915,9 @@
       <w:lang w:val="es-VE"/>
     </w:rPr>
   </w:style>
-  <w:style w:type="character" w:customStyle="1" w:styleId="AsuntodelcomentarioCar">
-    <w:name w:val="Asunto del comentario Car"/>
-    <w:link w:val="Asuntodelcomentario"/>
+  <w:style w:type="character" w:customStyle="1" w:styleId="CommentSubjectChar">
+    <w:name w:val="Comment Subject Char"/>
+    <w:link w:val="CommentSubject"/>
     <w:uiPriority w:val="99"/>
     <w:semiHidden/>
     <w:rsid w:val="0068613A"/>
@@ -14070,9 +13930,9 @@
       <w:lang w:val="es-VE"/>
     </w:rPr>
   </w:style>
-  <w:style w:type="table" w:styleId="Tablanormal5">
+  <w:style w:type="table" w:styleId="PlainTable5">
     <w:name w:val="Plain Table 5"/>
-    <w:basedOn w:val="Tablanormal"/>
+    <w:basedOn w:val="TableNormal"/>
     <w:uiPriority w:val="45"/>
     <w:rsid w:val="00E73F85"/>
     <w:tblPr>
@@ -14187,9 +14047,9 @@
       </w:tcPr>
     </w:tblStylePr>
   </w:style>
-  <w:style w:type="table" w:styleId="Tabladelista3-nfasis3">
+  <w:style w:type="table" w:styleId="ListTable3-Accent3">
     <w:name w:val="List Table 3 Accent 3"/>
-    <w:basedOn w:val="Tablanormal"/>
+    <w:basedOn w:val="TableNormal"/>
     <w:uiPriority w:val="48"/>
     <w:rsid w:val="00464827"/>
     <w:tblPr>
@@ -14308,7 +14168,7 @@
       </w:tcPr>
     </w:tblStylePr>
   </w:style>
-  <w:style w:type="character" w:styleId="nfasissutil">
+  <w:style w:type="character" w:styleId="SubtleEmphasis">
     <w:name w:val="Subtle Emphasis"/>
     <w:uiPriority w:val="19"/>
     <w:qFormat/>
@@ -14325,9 +14185,9 @@
     <w:qFormat/>
     <w:rsid w:val="007B1A0E"/>
   </w:style>
-  <w:style w:type="character" w:customStyle="1" w:styleId="Ttulo4Car">
-    <w:name w:val="Título 4 Car"/>
-    <w:link w:val="Ttulo4"/>
+  <w:style w:type="character" w:customStyle="1" w:styleId="Heading4Char">
+    <w:name w:val="Heading 4 Char"/>
+    <w:link w:val="Heading4"/>
     <w:uiPriority w:val="9"/>
     <w:rsid w:val="0069657F"/>
     <w:rPr>
@@ -14339,9 +14199,9 @@
       <w:lang w:val="es-VE" w:eastAsia="en-US"/>
     </w:rPr>
   </w:style>
-  <w:style w:type="character" w:customStyle="1" w:styleId="Ttulo5Car">
-    <w:name w:val="Título 5 Car"/>
-    <w:link w:val="Ttulo5"/>
+  <w:style w:type="character" w:customStyle="1" w:styleId="Heading5Char">
+    <w:name w:val="Heading 5 Char"/>
+    <w:link w:val="Heading5"/>
     <w:uiPriority w:val="9"/>
     <w:rsid w:val="0069657F"/>
     <w:rPr>
@@ -14357,12 +14217,12 @@
   </w:style>
   <w:style w:type="character" w:customStyle="1" w:styleId="normaltextrun">
     <w:name w:val="normaltextrun"/>
-    <w:basedOn w:val="Fuentedeprrafopredeter"/>
+    <w:basedOn w:val="DefaultParagraphFont"/>
     <w:rsid w:val="00021A28"/>
   </w:style>
-  <w:style w:type="table" w:styleId="Tablaconcuadrcula4-nfasis6">
+  <w:style w:type="table" w:styleId="GridTable4-Accent6">
     <w:name w:val="Grid Table 4 Accent 6"/>
-    <w:basedOn w:val="Tablanormal"/>
+    <w:basedOn w:val="TableNormal"/>
     <w:uiPriority w:val="49"/>
     <w:rsid w:val="00D73FF7"/>
     <w:rPr>
@@ -14738,21 +14598,10 @@
 </file>
 
 <file path=customXml/item1.xml><?xml version="1.0" encoding="utf-8"?>
-<?mso-contentType ?>
-<FormTemplates xmlns="http://schemas.microsoft.com/sharepoint/v3/contenttype/forms">
-  <Display>DocumentLibraryForm</Display>
-  <Edit>DocumentLibraryForm</Edit>
-  <New>DocumentLibraryForm</New>
-</FormTemplates>
+<b:Sources xmlns:b="http://schemas.openxmlformats.org/officeDocument/2006/bibliography" xmlns="http://schemas.openxmlformats.org/officeDocument/2006/bibliography" SelectedStyle="\APA.XSL" StyleName="APA"/>
 </file>
 
 <file path=customXml/item2.xml><?xml version="1.0" encoding="utf-8"?>
-<p:properties xmlns:p="http://schemas.microsoft.com/office/2006/metadata/properties" xmlns:xsi="http://www.w3.org/2001/XMLSchema-instance" xmlns:pc="http://schemas.microsoft.com/office/infopath/2007/PartnerControls">
-  <documentManagement/>
-</p:properties>
-</file>
-
-<file path=customXml/item3.xml><?xml version="1.0" encoding="utf-8"?>
 <ct:contentTypeSchema xmlns:ct="http://schemas.microsoft.com/office/2006/metadata/contentType" xmlns:ma="http://schemas.microsoft.com/office/2006/metadata/properties/metaAttributes" ct:_="" ma:_="" ma:contentTypeName="Documento" ma:contentTypeID="0x0101003C0A2D6CE532BF449905C3D0218DEE5B" ma:contentTypeVersion="10" ma:contentTypeDescription="Crear nuevo documento." ma:contentTypeScope="" ma:versionID="c12dfb7ce5d5c14d9a5dcfa019990f10">
   <xsd:schema xmlns:xsd="http://www.w3.org/2001/XMLSchema" xmlns:xs="http://www.w3.org/2001/XMLSchema" xmlns:p="http://schemas.microsoft.com/office/2006/metadata/properties" xmlns:ns3="b56000f1-d2b9-4e0c-9d8e-dd0f1117859c" targetNamespace="http://schemas.microsoft.com/office/2006/metadata/properties" ma:root="true" ma:fieldsID="aba827ecd8256b24b8e391be9be5d901" ns3:_="">
     <xsd:import namespace="b56000f1-d2b9-4e0c-9d8e-dd0f1117859c"/>
@@ -14936,28 +14785,30 @@
 </ct:contentTypeSchema>
 </file>
 
+<file path=customXml/item3.xml><?xml version="1.0" encoding="utf-8"?>
+<p:properties xmlns:p="http://schemas.microsoft.com/office/2006/metadata/properties" xmlns:xsi="http://www.w3.org/2001/XMLSchema-instance" xmlns:pc="http://schemas.microsoft.com/office/infopath/2007/PartnerControls">
+  <documentManagement/>
+</p:properties>
+</file>
+
 <file path=customXml/item4.xml><?xml version="1.0" encoding="utf-8"?>
-<b:Sources xmlns:b="http://schemas.openxmlformats.org/officeDocument/2006/bibliography" xmlns="http://schemas.openxmlformats.org/officeDocument/2006/bibliography" SelectedStyle="\APA.XSL" StyleName="APA"/>
+<?mso-contentType ?>
+<FormTemplates xmlns="http://schemas.microsoft.com/sharepoint/v3/contenttype/forms">
+  <Display>DocumentLibraryForm</Display>
+  <Edit>DocumentLibraryForm</Edit>
+  <New>DocumentLibraryForm</New>
+</FormTemplates>
 </file>
 
 <file path=customXml/itemProps1.xml><?xml version="1.0" encoding="utf-8"?>
-<ds:datastoreItem xmlns:ds="http://schemas.openxmlformats.org/officeDocument/2006/customXml" ds:itemID="{874732F2-D611-4D32-92B8-65C31EBD0262}">
+<ds:datastoreItem xmlns:ds="http://schemas.openxmlformats.org/officeDocument/2006/customXml" ds:itemID="{85798565-9D83-4852-9D4A-B8F0F2BD5F4D}">
   <ds:schemaRefs>
-    <ds:schemaRef ds:uri="http://schemas.microsoft.com/sharepoint/v3/contenttype/forms"/>
+    <ds:schemaRef ds:uri="http://schemas.openxmlformats.org/officeDocument/2006/bibliography"/>
   </ds:schemaRefs>
 </ds:datastoreItem>
 </file>
 
 <file path=customXml/itemProps2.xml><?xml version="1.0" encoding="utf-8"?>
-<ds:datastoreItem xmlns:ds="http://schemas.openxmlformats.org/officeDocument/2006/customXml" ds:itemID="{09FD9BE0-BA75-4C7F-AFEE-F1A0FE375640}">
-  <ds:schemaRefs>
-    <ds:schemaRef ds:uri="http://schemas.microsoft.com/office/2006/metadata/properties"/>
-    <ds:schemaRef ds:uri="http://schemas.microsoft.com/office/infopath/2007/PartnerControls"/>
-  </ds:schemaRefs>
-</ds:datastoreItem>
-</file>
-
-<file path=customXml/itemProps3.xml><?xml version="1.0" encoding="utf-8"?>
 <ds:datastoreItem xmlns:ds="http://schemas.openxmlformats.org/officeDocument/2006/customXml" ds:itemID="{043E82AD-98B1-443D-B78F-F4304C6D17F3}">
   <ds:schemaRefs>
     <ds:schemaRef ds:uri="http://schemas.microsoft.com/office/2006/metadata/contentType"/>
@@ -14975,10 +14826,19 @@
 </ds:datastoreItem>
 </file>
 
+<file path=customXml/itemProps3.xml><?xml version="1.0" encoding="utf-8"?>
+<ds:datastoreItem xmlns:ds="http://schemas.openxmlformats.org/officeDocument/2006/customXml" ds:itemID="{09FD9BE0-BA75-4C7F-AFEE-F1A0FE375640}">
+  <ds:schemaRefs>
+    <ds:schemaRef ds:uri="http://schemas.microsoft.com/office/2006/metadata/properties"/>
+    <ds:schemaRef ds:uri="http://schemas.microsoft.com/office/infopath/2007/PartnerControls"/>
+  </ds:schemaRefs>
+</ds:datastoreItem>
+</file>
+
 <file path=customXml/itemProps4.xml><?xml version="1.0" encoding="utf-8"?>
-<ds:datastoreItem xmlns:ds="http://schemas.openxmlformats.org/officeDocument/2006/customXml" ds:itemID="{85798565-9D83-4852-9D4A-B8F0F2BD5F4D}">
+<ds:datastoreItem xmlns:ds="http://schemas.openxmlformats.org/officeDocument/2006/customXml" ds:itemID="{874732F2-D611-4D32-92B8-65C31EBD0262}">
   <ds:schemaRefs>
-    <ds:schemaRef ds:uri="http://schemas.openxmlformats.org/officeDocument/2006/bibliography"/>
+    <ds:schemaRef ds:uri="http://schemas.microsoft.com/sharepoint/v3/contenttype/forms"/>
   </ds:schemaRefs>
 </ds:datastoreItem>
 </file>
</xml_diff>